<commit_message>
Updates to the deliv2 document
</commit_message>
<xml_diff>
--- a/specifications/deliv2/Design Document (DD).docx
+++ b/specifications/deliv2/Design Document (DD).docx
@@ -80,13 +80,8 @@
         <w:pStyle w:val="Subtitle"/>
         <w:spacing w:after="0"/>
       </w:pPr>
-      <w:proofErr w:type="spellStart"/>
-      <w:r>
-        <w:t>Teriq</w:t>
-      </w:r>
-      <w:proofErr w:type="spellEnd"/>
-      <w:r>
-        <w:t xml:space="preserve"> Douglas</w:t>
+      <w:r>
+        <w:t>Teriq Douglas</w:t>
       </w:r>
     </w:p>
     <w:p>
@@ -94,13 +89,8 @@
         <w:pStyle w:val="Subtitle"/>
         <w:spacing w:after="0"/>
       </w:pPr>
-      <w:proofErr w:type="spellStart"/>
-      <w:r>
-        <w:t>Yovanni</w:t>
-      </w:r>
-      <w:proofErr w:type="spellEnd"/>
-      <w:r>
-        <w:t xml:space="preserve"> Jones</w:t>
+      <w:r>
+        <w:t>Yovanni Jones</w:t>
       </w:r>
     </w:p>
     <w:p>
@@ -115,30 +105,8 @@
         <w:rPr>
           <w:lang w:val="es-ES"/>
         </w:rPr>
-        <w:t xml:space="preserve">M. </w:t>
-      </w:r>
-      <w:proofErr w:type="spellStart"/>
-      <w:r>
-        <w:rPr>
-          <w:lang w:val="es-ES"/>
-        </w:rPr>
-        <w:t>Kian</w:t>
-      </w:r>
-      <w:proofErr w:type="spellEnd"/>
-      <w:r>
-        <w:rPr>
-          <w:lang w:val="es-ES"/>
-        </w:rPr>
-        <w:t xml:space="preserve"> </w:t>
-      </w:r>
-      <w:proofErr w:type="spellStart"/>
-      <w:r>
-        <w:rPr>
-          <w:lang w:val="es-ES"/>
-        </w:rPr>
-        <w:t>Maroofi</w:t>
-      </w:r>
-      <w:proofErr w:type="spellEnd"/>
+        <w:t>M. Kian Maroofi</w:t>
+      </w:r>
     </w:p>
     <w:p>
       <w:pPr>
@@ -161,13 +129,14 @@
         <w:spacing w:after="0"/>
       </w:pPr>
       <w:r>
-        <w:t xml:space="preserve">Anthony </w:t>
-      </w:r>
-      <w:proofErr w:type="spellStart"/>
-      <w:r>
-        <w:t>Sanches-Ayra</w:t>
-      </w:r>
-      <w:proofErr w:type="spellEnd"/>
+        <w:t>Anthony Sanche</w:t>
+      </w:r>
+      <w:r>
+        <w:t>z</w:t>
+      </w:r>
+      <w:r>
+        <w:t>-Ayra</w:t>
+      </w:r>
     </w:p>
     <w:p/>
     <w:p>
@@ -4699,23 +4668,15 @@
       <w:bookmarkEnd w:id="9"/>
     </w:p>
     <w:p>
-      <w:pPr>
-        <w:rPr>
-          <w:color w:val="FF0000"/>
-        </w:rPr>
-      </w:pPr>
-      <w:r>
-        <w:rPr>
-          <w:color w:val="FF0000"/>
-        </w:rPr>
-        <w:t>Add something here.</w:t>
+      <w:bookmarkStart w:id="10" w:name="_Toc23719579"/>
+      <w:r>
+        <w:t xml:space="preserve">In general, no training or special knowledge is required to use any of the implemented functionalities. For each of them, a tutorial or help frame should be provided to guide new users. Users should take at most 10 minutes to find and use each of the functionalities. </w:t>
       </w:r>
     </w:p>
     <w:p>
       <w:pPr>
         <w:pStyle w:val="Heading4"/>
       </w:pPr>
-      <w:bookmarkStart w:id="10" w:name="_Toc23719579"/>
       <w:r>
         <w:t>Reliability</w:t>
       </w:r>
@@ -4724,14 +4685,14 @@
     <w:p>
       <w:pPr>
         <w:rPr>
-          <w:color w:val="FF0000"/>
-        </w:rPr>
-      </w:pPr>
-      <w:r>
-        <w:rPr>
-          <w:color w:val="FF0000"/>
-        </w:rPr>
-        <w:t>Add something here.</w:t>
+          <w:caps/>
+        </w:rPr>
+      </w:pPr>
+      <w:r>
+        <w:t xml:space="preserve">In general, a mean time to failure between 1 and 5% monthly is acceptable. Availability </w:t>
+      </w:r>
+      <w:r>
+        <w:t xml:space="preserve">is affected by two downtimes, one for login back up, 30 minutes every 24-hour period, and another for maintenance, 1 hour in a 2 weeks period. </w:t>
       </w:r>
     </w:p>
     <w:p>
@@ -4745,23 +4706,29 @@
       <w:bookmarkEnd w:id="11"/>
     </w:p>
     <w:p>
-      <w:pPr>
-        <w:rPr>
-          <w:color w:val="FF0000"/>
-        </w:rPr>
-      </w:pPr>
-      <w:r>
-        <w:rPr>
-          <w:color w:val="FF0000"/>
-        </w:rPr>
-        <w:t>Add something here.</w:t>
+      <w:bookmarkStart w:id="12" w:name="_Toc23719581"/>
+      <w:r>
+        <w:t>Privilege checks should be done within 2 seconds. The system should be able to handle 20 privilege checks in 1 minute</w:t>
+      </w:r>
+      <w:r>
+        <w:t xml:space="preserve">. </w:t>
+      </w:r>
+      <w:r>
+        <w:t>Each individual form and request should be sent, processed, and saved within at most 10 seconds. The system should be able to handle around 20 and 50 requests per minute</w:t>
+      </w:r>
+      <w:r>
+        <w:t>.</w:t>
+      </w:r>
+      <w:bookmarkStart w:id="13" w:name="_GoBack"/>
+      <w:bookmarkEnd w:id="13"/>
+      <w:r>
+        <w:t xml:space="preserve"> </w:t>
       </w:r>
     </w:p>
     <w:p>
       <w:pPr>
         <w:pStyle w:val="Heading4"/>
       </w:pPr>
-      <w:bookmarkStart w:id="12" w:name="_Toc23719581"/>
       <w:r>
         <w:t>Supportability</w:t>
       </w:r>
@@ -4776,11 +4743,11 @@
       <w:pPr>
         <w:pStyle w:val="Heading4"/>
       </w:pPr>
-      <w:bookmarkStart w:id="13" w:name="_Toc23719582"/>
+      <w:bookmarkStart w:id="14" w:name="_Toc23719582"/>
       <w:r>
         <w:t>Implementation</w:t>
       </w:r>
-      <w:bookmarkEnd w:id="13"/>
+      <w:bookmarkEnd w:id="14"/>
       <w:r>
         <w:t xml:space="preserve"> </w:t>
       </w:r>
@@ -4794,13 +4761,14 @@
       <w:pPr>
         <w:pStyle w:val="Heading2"/>
       </w:pPr>
-      <w:bookmarkStart w:id="14" w:name="_Toc20817894"/>
-      <w:bookmarkStart w:id="15" w:name="_Toc23719583"/>
-      <w:r>
+      <w:bookmarkStart w:id="15" w:name="_Toc20817894"/>
+      <w:bookmarkStart w:id="16" w:name="_Toc23719583"/>
+      <w:r>
+        <w:lastRenderedPageBreak/>
         <w:t>Development Methodology</w:t>
       </w:r>
-      <w:bookmarkEnd w:id="14"/>
       <w:bookmarkEnd w:id="15"/>
+      <w:bookmarkEnd w:id="16"/>
     </w:p>
     <w:p>
       <w:pPr>
@@ -4845,12 +4813,6 @@
         <w:rPr>
           <w:noProof/>
         </w:rPr>
-      </w:r>
-      <w:r>
-        <w:rPr>
-          <w:noProof/>
-        </w:rPr>
-        <w:fldChar w:fldCharType="separate"/>
       </w:r>
       <w:r>
         <w:rPr>
@@ -4912,7 +4874,6 @@
         <w:rPr>
           <w:noProof/>
         </w:rPr>
-        <w:lastRenderedPageBreak/>
         <w:drawing>
           <wp:inline distT="0" distB="0" distL="0" distR="0" wp14:anchorId="5ACEDB18" wp14:editId="65BFA5F8">
             <wp:extent cx="3886200" cy="3517900"/>
@@ -4964,113 +4925,103 @@
           <w:noProof/>
         </w:rPr>
       </w:pPr>
-      <w:bookmarkStart w:id="16" w:name="_Ref23715044"/>
       <w:bookmarkStart w:id="17" w:name="_Ref23715049"/>
+      <w:bookmarkStart w:id="18" w:name="_Ref23715044"/>
       <w:r>
         <w:t xml:space="preserve">Figure </w:t>
       </w:r>
-      <w:r>
-        <w:fldChar w:fldCharType="begin"/>
-      </w:r>
-      <w:r>
-        <w:instrText xml:space="preserve"> SEQ Figure \* ARABIC </w:instrText>
-      </w:r>
-      <w:r>
-        <w:fldChar w:fldCharType="separate"/>
-      </w:r>
-      <w:r>
+      <w:fldSimple w:instr=" SEQ Figure \* ARABIC ">
+        <w:r>
+          <w:rPr>
+            <w:noProof/>
+          </w:rPr>
+          <w:t>1</w:t>
+        </w:r>
+      </w:fldSimple>
+      <w:bookmarkEnd w:id="17"/>
+      <w:r>
+        <w:t>: The relationships between the models in the Unified Software Development Process (USDP).</w:t>
+      </w:r>
+      <w:bookmarkEnd w:id="18"/>
+    </w:p>
+    <w:p>
+      <w:pPr>
         <w:rPr>
           <w:noProof/>
         </w:rPr>
-        <w:t>1</w:t>
-      </w:r>
-      <w:r>
-        <w:fldChar w:fldCharType="end"/>
-      </w:r>
-      <w:bookmarkEnd w:id="17"/>
-      <w:r>
-        <w:t>: The relationships between the models in the Unified Software Development Process (USDP).</w:t>
-      </w:r>
-      <w:bookmarkEnd w:id="16"/>
-    </w:p>
-    <w:p>
-      <w:pPr>
+      </w:pPr>
+      <w:r>
         <w:rPr>
           <w:noProof/>
         </w:rPr>
-      </w:pPr>
+        <w:t xml:space="preserve">This document contains the </w:t>
+      </w:r>
       <w:r>
         <w:rPr>
           <w:noProof/>
         </w:rPr>
-        <w:t xml:space="preserve">This document contains the </w:t>
+        <w:t>third</w:t>
       </w:r>
       <w:r>
         <w:rPr>
           <w:noProof/>
         </w:rPr>
-        <w:t>third</w:t>
+        <w:t xml:space="preserve"> model, t</w:t>
       </w:r>
       <w:r>
         <w:rPr>
           <w:noProof/>
         </w:rPr>
-        <w:t xml:space="preserve"> model, t</w:t>
+        <w:t xml:space="preserve">he use </w:t>
       </w:r>
       <w:r>
         <w:rPr>
           <w:noProof/>
         </w:rPr>
-        <w:t xml:space="preserve">he use </w:t>
+        <w:t xml:space="preserve">desing </w:t>
       </w:r>
       <w:r>
         <w:rPr>
           <w:noProof/>
         </w:rPr>
-        <w:t xml:space="preserve">desing </w:t>
+        <w:t xml:space="preserve">model </w:t>
       </w:r>
       <w:r>
         <w:rPr>
           <w:noProof/>
         </w:rPr>
-        <w:t xml:space="preserve">model </w:t>
+        <w:t>in Chapters 2 and 3. The design model gives a more detailed view of the system in the form of a set of interconnected subsystems, each containing classes and performing a discrete action. Sections 2.1 and 2.2 contain an overview of these subsystems in the form of a top-level UML Package Diagram and later Sections 3.1 contain the detailed designs of each of the subsystems in the form of simplified UML Class Diagrams. The full UML Class Diagrams for the subsystems are contained in Appendix C. A simplified version of the fourth one, the implementation model, is also presented in this document, in Section 2.3, Hardware and Software Mapping, which contains a UML Deployment Diagram of the system.</w:t>
       </w:r>
       <w:r>
         <w:rPr>
           <w:noProof/>
         </w:rPr>
-        <w:t>in Chapters 2 and 3. The design model gives a more detailed view of the system in the form of a set of interconnected subsystems, each containing classes and performing a discrete action. Sections 2.1 and 2.2 contain an overview of these subsystems in the form of a top-level UML Package Diagram and later Sections 3.1 contain the detailed designs of each of the subsystems in the form of simplified UML Class Diagrams. The full UML Class Diagrams for the subsystems are contained in Appendix C. A simplified version of the fourth one, the implementation model, is also presented in this document, in Section 2.3, Hardware and Software Mapping, which contains a UML Deployment Diagram of the system.</w:t>
+        <w:t xml:space="preserve"> The design and deployment models should provide a detailed description of the system structure without reling on implementation details and which could be ported to any </w:t>
       </w:r>
       <w:r>
         <w:rPr>
           <w:noProof/>
         </w:rPr>
-        <w:t xml:space="preserve"> The design and deployment models should provide a detailed description of the system structure without reling on implementation details and which could be ported to any </w:t>
-      </w:r>
-      <w:r>
+        <w:t xml:space="preserve">desired platform with sufficient functionalities.  </w:t>
+      </w:r>
+    </w:p>
+    <w:p>
+      <w:pPr>
+        <w:pStyle w:val="Heading2"/>
         <w:rPr>
           <w:noProof/>
         </w:rPr>
-        <w:t xml:space="preserve">desired platform with sufficient functionalities.  </w:t>
-      </w:r>
-    </w:p>
-    <w:p>
-      <w:pPr>
-        <w:pStyle w:val="Heading2"/>
+      </w:pPr>
+      <w:bookmarkStart w:id="19" w:name="_Toc20817895"/>
+      <w:bookmarkStart w:id="20" w:name="_Toc23719584"/>
+      <w:r>
         <w:rPr>
           <w:noProof/>
         </w:rPr>
-      </w:pPr>
-      <w:bookmarkStart w:id="18" w:name="_Toc20817895"/>
-      <w:bookmarkStart w:id="19" w:name="_Toc23719584"/>
-      <w:r>
-        <w:rPr>
-          <w:noProof/>
-        </w:rPr>
         <w:t>Definitions, Acronyms, and Abbreviations</w:t>
       </w:r>
-      <w:bookmarkEnd w:id="18"/>
       <w:bookmarkEnd w:id="19"/>
+      <w:bookmarkEnd w:id="20"/>
     </w:p>
     <w:p>
       <w:r>
@@ -5139,6 +5090,7 @@
                 <w:b/>
                 <w:i/>
               </w:rPr>
+              <w:lastRenderedPageBreak/>
               <w:t>Term</w:t>
             </w:r>
           </w:p>
@@ -5281,7 +5233,6 @@
           </w:tcPr>
           <w:p>
             <w:r>
-              <w:lastRenderedPageBreak/>
               <w:t>FSD</w:t>
             </w:r>
           </w:p>
@@ -5431,52 +5382,39 @@
       </w:tr>
     </w:tbl>
     <w:p>
-      <w:bookmarkStart w:id="20" w:name="_Ref20702722"/>
+      <w:bookmarkStart w:id="21" w:name="_Ref20702722"/>
       <w:r>
         <w:t xml:space="preserve">Table </w:t>
       </w:r>
-      <w:r>
-        <w:fldChar w:fldCharType="begin"/>
-      </w:r>
-      <w:r>
-        <w:instrText xml:space="preserve"> SEQ Table \* ARABIC </w:instrText>
-      </w:r>
-      <w:r>
-        <w:fldChar w:fldCharType="separate"/>
-      </w:r>
-      <w:r>
+      <w:fldSimple w:instr=" SEQ Table \* ARABIC ">
+        <w:r>
+          <w:rPr>
+            <w:noProof/>
+          </w:rPr>
+          <w:t>1</w:t>
+        </w:r>
+      </w:fldSimple>
+      <w:r>
+        <w:t>: Definitions, Acronyms, and Abbreviation</w:t>
+      </w:r>
+      <w:bookmarkEnd w:id="21"/>
+    </w:p>
+    <w:p>
+      <w:pPr>
+        <w:pStyle w:val="Heading2"/>
         <w:rPr>
           <w:noProof/>
-        </w:rPr>
-        <w:t>1</w:t>
-      </w:r>
-      <w:r>
-        <w:rPr>
-          <w:noProof/>
-        </w:rPr>
-        <w:fldChar w:fldCharType="end"/>
-      </w:r>
-      <w:r>
-        <w:t>: Definitions, Acronyms, and Abbreviation</w:t>
-      </w:r>
-      <w:bookmarkEnd w:id="20"/>
-    </w:p>
-    <w:p>
-      <w:pPr>
-        <w:pStyle w:val="Heading2"/>
-        <w:rPr>
-          <w:noProof/>
           <w:sz w:val="24"/>
           <w:szCs w:val="22"/>
         </w:rPr>
       </w:pPr>
-      <w:bookmarkStart w:id="21" w:name="_Toc20817896"/>
-      <w:bookmarkStart w:id="22" w:name="_Toc23719585"/>
+      <w:bookmarkStart w:id="22" w:name="_Toc20817896"/>
+      <w:bookmarkStart w:id="23" w:name="_Toc23719585"/>
       <w:r>
         <w:t>Overview of the Document</w:t>
       </w:r>
-      <w:bookmarkEnd w:id="21"/>
       <w:bookmarkEnd w:id="22"/>
+      <w:bookmarkEnd w:id="23"/>
     </w:p>
     <w:p>
       <w:pPr>
@@ -5509,12 +5447,12 @@
       <w:pPr>
         <w:pStyle w:val="Heading1"/>
       </w:pPr>
-      <w:bookmarkStart w:id="23" w:name="_Toc23719586"/>
+      <w:bookmarkStart w:id="24" w:name="_Toc23719586"/>
       <w:r>
         <w:lastRenderedPageBreak/>
         <w:t>Proposed Software Architecture</w:t>
       </w:r>
-      <w:bookmarkEnd w:id="23"/>
+      <w:bookmarkEnd w:id="24"/>
       <w:r>
         <w:t xml:space="preserve"> </w:t>
       </w:r>
@@ -5528,11 +5466,11 @@
       <w:pPr>
         <w:pStyle w:val="Heading2"/>
       </w:pPr>
-      <w:bookmarkStart w:id="24" w:name="_Toc23719587"/>
+      <w:bookmarkStart w:id="25" w:name="_Toc23719587"/>
       <w:r>
         <w:t>Overview</w:t>
       </w:r>
-      <w:bookmarkEnd w:id="24"/>
+      <w:bookmarkEnd w:id="25"/>
     </w:p>
     <w:p>
       <w:r>
@@ -5562,11 +5500,11 @@
       <w:pPr>
         <w:pStyle w:val="Heading2"/>
       </w:pPr>
-      <w:bookmarkStart w:id="25" w:name="_Toc23719588"/>
+      <w:bookmarkStart w:id="26" w:name="_Toc23719588"/>
       <w:r>
         <w:t>Subsystem Decomposition.</w:t>
       </w:r>
-      <w:bookmarkEnd w:id="25"/>
+      <w:bookmarkEnd w:id="26"/>
     </w:p>
     <w:p>
       <w:r>
@@ -5744,11 +5682,11 @@
       <w:pPr>
         <w:pStyle w:val="Heading2"/>
       </w:pPr>
-      <w:bookmarkStart w:id="26" w:name="_Toc23719589"/>
+      <w:bookmarkStart w:id="27" w:name="_Toc23719589"/>
       <w:r>
         <w:t>Hardware and Software Mapping</w:t>
       </w:r>
-      <w:bookmarkEnd w:id="26"/>
+      <w:bookmarkEnd w:id="27"/>
     </w:p>
     <w:p>
       <w:pPr>
@@ -5760,55 +5698,41 @@
         <w:rPr>
           <w:color w:val="FF0000"/>
         </w:rPr>
-        <w:t xml:space="preserve">Deployment Diagram in </w:t>
-      </w:r>
-      <w:proofErr w:type="spellStart"/>
-      <w:r>
+        <w:t xml:space="preserve">Deployment Diagram in SOS.mdj. </w:t>
+      </w:r>
+    </w:p>
+    <w:p>
+      <w:pPr>
+        <w:pStyle w:val="Heading2"/>
+      </w:pPr>
+      <w:bookmarkStart w:id="28" w:name="_Toc23719590"/>
+      <w:r>
+        <w:t>Persistent Data Management</w:t>
+      </w:r>
+      <w:bookmarkEnd w:id="28"/>
+    </w:p>
+    <w:p>
+      <w:pPr>
         <w:rPr>
           <w:color w:val="FF0000"/>
         </w:rPr>
-        <w:t>SOS.mdj</w:t>
-      </w:r>
-      <w:proofErr w:type="spellEnd"/>
+      </w:pPr>
       <w:r>
         <w:rPr>
           <w:color w:val="FF0000"/>
         </w:rPr>
-        <w:t xml:space="preserve">. </w:t>
+        <w:t xml:space="preserve">Add Stuff Here. </w:t>
       </w:r>
     </w:p>
     <w:p>
       <w:pPr>
         <w:pStyle w:val="Heading2"/>
       </w:pPr>
-      <w:bookmarkStart w:id="27" w:name="_Toc23719590"/>
-      <w:r>
-        <w:t>Persistent Data Management</w:t>
-      </w:r>
-      <w:bookmarkEnd w:id="27"/>
-    </w:p>
-    <w:p>
-      <w:pPr>
-        <w:rPr>
-          <w:color w:val="FF0000"/>
-        </w:rPr>
-      </w:pPr>
-      <w:r>
-        <w:rPr>
-          <w:color w:val="FF0000"/>
-        </w:rPr>
-        <w:t xml:space="preserve">Add Stuff Here. </w:t>
-      </w:r>
-    </w:p>
-    <w:p>
-      <w:pPr>
-        <w:pStyle w:val="Heading2"/>
-      </w:pPr>
-      <w:bookmarkStart w:id="28" w:name="_Toc23719591"/>
+      <w:bookmarkStart w:id="29" w:name="_Toc23719591"/>
       <w:r>
         <w:t>Security Management</w:t>
       </w:r>
-      <w:bookmarkEnd w:id="28"/>
+      <w:bookmarkEnd w:id="29"/>
     </w:p>
     <w:p>
       <w:pPr>
@@ -5836,7 +5760,7 @@
           <w:rFonts w:cs="Times New Roman"/>
         </w:rPr>
       </w:pPr>
-      <w:bookmarkStart w:id="29" w:name="_Toc23719592"/>
+      <w:bookmarkStart w:id="30" w:name="_Toc23719592"/>
       <w:r>
         <w:rPr>
           <w:rFonts w:cs="Times New Roman"/>
@@ -5844,7 +5768,7 @@
         <w:lastRenderedPageBreak/>
         <w:t>Detailed Design</w:t>
       </w:r>
-      <w:bookmarkEnd w:id="29"/>
+      <w:bookmarkEnd w:id="30"/>
     </w:p>
     <w:p>
       <w:pPr>
@@ -5865,11 +5789,11 @@
       <w:pPr>
         <w:pStyle w:val="Heading2"/>
       </w:pPr>
-      <w:bookmarkStart w:id="30" w:name="_Toc23719593"/>
+      <w:bookmarkStart w:id="31" w:name="_Toc23719593"/>
       <w:r>
         <w:t>Overview</w:t>
       </w:r>
-      <w:bookmarkEnd w:id="30"/>
+      <w:bookmarkEnd w:id="31"/>
     </w:p>
     <w:p>
       <w:pPr>
@@ -5890,11 +5814,11 @@
       <w:pPr>
         <w:pStyle w:val="Heading2"/>
       </w:pPr>
-      <w:bookmarkStart w:id="31" w:name="_Toc23719594"/>
+      <w:bookmarkStart w:id="32" w:name="_Toc23719594"/>
       <w:r>
         <w:t>State Machine</w:t>
       </w:r>
-      <w:bookmarkEnd w:id="31"/>
+      <w:bookmarkEnd w:id="32"/>
     </w:p>
     <w:p>
       <w:pPr>
@@ -5915,11 +5839,11 @@
       <w:pPr>
         <w:pStyle w:val="Heading2"/>
       </w:pPr>
-      <w:bookmarkStart w:id="32" w:name="_Toc23719595"/>
+      <w:bookmarkStart w:id="33" w:name="_Toc23719595"/>
       <w:r>
         <w:t>Object Interaction</w:t>
       </w:r>
-      <w:bookmarkEnd w:id="32"/>
+      <w:bookmarkEnd w:id="33"/>
     </w:p>
     <w:p>
       <w:pPr>
@@ -5940,21 +5864,21 @@
       <w:pPr>
         <w:pStyle w:val="Heading2"/>
       </w:pPr>
-      <w:bookmarkStart w:id="33" w:name="_Toc23719596"/>
+      <w:bookmarkStart w:id="34" w:name="_Toc23719596"/>
       <w:r>
         <w:t>Detailed Class Design</w:t>
       </w:r>
-      <w:bookmarkEnd w:id="33"/>
+      <w:bookmarkEnd w:id="34"/>
     </w:p>
     <w:p>
       <w:pPr>
         <w:pStyle w:val="Heading3"/>
       </w:pPr>
-      <w:bookmarkStart w:id="34" w:name="_Toc23719597"/>
+      <w:bookmarkStart w:id="35" w:name="_Toc23719597"/>
       <w:r>
         <w:t>Class Description</w:t>
       </w:r>
-      <w:bookmarkEnd w:id="34"/>
+      <w:bookmarkEnd w:id="35"/>
     </w:p>
     <w:p>
       <w:pPr>
@@ -5977,8 +5901,6 @@
         </w:rPr>
         <w:t>Most of them done in SOS.mdj</w:t>
       </w:r>
-      <w:bookmarkStart w:id="35" w:name="_GoBack"/>
-      <w:bookmarkEnd w:id="35"/>
     </w:p>
     <w:p>
       <w:pPr>
@@ -6021,15 +5943,15 @@
       <w:pPr>
         <w:pStyle w:val="Heading1"/>
       </w:pPr>
-      <w:bookmarkStart w:id="37" w:name="_Toc20817907"/>
-      <w:bookmarkStart w:id="38" w:name="_Toc20817982"/>
-      <w:bookmarkStart w:id="39" w:name="_Toc23719599"/>
+      <w:bookmarkStart w:id="37" w:name="_Toc20817982"/>
+      <w:bookmarkStart w:id="38" w:name="_Toc23719599"/>
+      <w:bookmarkStart w:id="39" w:name="_Toc20817907"/>
       <w:r>
         <w:lastRenderedPageBreak/>
         <w:t>Glossary</w:t>
       </w:r>
+      <w:bookmarkEnd w:id="37"/>
       <w:bookmarkEnd w:id="38"/>
-      <w:bookmarkEnd w:id="39"/>
     </w:p>
     <w:p>
       <w:pPr>
@@ -6103,15 +6025,7 @@
         <w:t>a</w:t>
       </w:r>
       <w:r>
-        <w:t xml:space="preserve"> bar chart where the x-axis is time and the y-axis </w:t>
-      </w:r>
-      <w:proofErr w:type="gramStart"/>
-      <w:r>
-        <w:t>is</w:t>
-      </w:r>
-      <w:proofErr w:type="gramEnd"/>
-      <w:r>
-        <w:t xml:space="preserve"> the different tasks, and the duration of each task is represented by the length of a bar.</w:t>
+        <w:t xml:space="preserve"> bar chart where the x-axis is time and the y-axis is the different tasks, and the duration of each task is represented by the length of a bar.</w:t>
       </w:r>
     </w:p>
     <w:p>
@@ -6524,7 +6438,7 @@
       </w:pPr>
       <w:bookmarkStart w:id="40" w:name="_Toc20817983"/>
       <w:bookmarkStart w:id="41" w:name="_Toc23719600"/>
-      <w:bookmarkEnd w:id="37"/>
+      <w:bookmarkEnd w:id="39"/>
       <w:r>
         <w:lastRenderedPageBreak/>
         <w:t>Approval Page:</w:t>
@@ -6614,13 +6528,8 @@
     </w:p>
     <w:p/>
     <w:p>
-      <w:proofErr w:type="spellStart"/>
-      <w:r>
-        <w:t>Yovanni</w:t>
-      </w:r>
-      <w:proofErr w:type="spellEnd"/>
-      <w:r>
-        <w:t xml:space="preserve"> Jones</w:t>
+      <w:r>
+        <w:t>Yovanni Jones</w:t>
       </w:r>
       <w:r>
         <w:tab/>
@@ -6668,19 +6577,9 @@
     </w:p>
     <w:p/>
     <w:p>
-      <w:proofErr w:type="spellStart"/>
-      <w:r>
-        <w:t>M.Kian</w:t>
-      </w:r>
-      <w:proofErr w:type="spellEnd"/>
-      <w:r>
-        <w:t xml:space="preserve"> </w:t>
-      </w:r>
-      <w:proofErr w:type="spellStart"/>
-      <w:r>
-        <w:t>Maroofi</w:t>
-      </w:r>
-      <w:proofErr w:type="spellEnd"/>
+      <w:r>
+        <w:t>M.Kian Maroofi</w:t>
+      </w:r>
       <w:r>
         <w:tab/>
       </w:r>
@@ -6730,13 +6629,8 @@
     </w:p>
     <w:p/>
     <w:p>
-      <w:proofErr w:type="spellStart"/>
-      <w:r>
-        <w:t>Teriq</w:t>
-      </w:r>
-      <w:proofErr w:type="spellEnd"/>
-      <w:r>
-        <w:t xml:space="preserve"> Douglas</w:t>
+      <w:r>
+        <w:t>Teriq Douglas</w:t>
       </w:r>
       <w:r>
         <w:tab/>
@@ -6788,13 +6682,8 @@
     <w:p/>
     <w:p>
       <w:r>
-        <w:t>Anthony Sanchez-</w:t>
-      </w:r>
-      <w:proofErr w:type="spellStart"/>
-      <w:r>
-        <w:t>Ayra</w:t>
-      </w:r>
-      <w:proofErr w:type="spellEnd"/>
+        <w:t>Anthony Sanchez-Ayra</w:t>
+      </w:r>
       <w:r>
         <w:tab/>
       </w:r>
@@ -6844,8 +6733,8 @@
         <w:br w:type="page"/>
       </w:r>
     </w:p>
-    <w:bookmarkStart w:id="42" w:name="_Toc23719601" w:displacedByCustomXml="next"/>
-    <w:bookmarkStart w:id="43" w:name="_Toc20817984" w:displacedByCustomXml="next"/>
+    <w:bookmarkStart w:id="42" w:name="_Toc20817984" w:displacedByCustomXml="next"/>
+    <w:bookmarkStart w:id="43" w:name="_Toc23719601" w:displacedByCustomXml="next"/>
     <w:sdt>
       <w:sdtPr>
         <w:rPr>
@@ -7088,24 +6977,14 @@
       <w:r>
         <w:t xml:space="preserve">Figure </w:t>
       </w:r>
-      <w:r>
-        <w:fldChar w:fldCharType="begin"/>
-      </w:r>
-      <w:r>
-        <w:instrText xml:space="preserve"> SEQ Figure \* ARABIC </w:instrText>
-      </w:r>
-      <w:r>
-        <w:fldChar w:fldCharType="separate"/>
-      </w:r>
-      <w:r>
-        <w:rPr>
-          <w:noProof/>
-        </w:rPr>
-        <w:t>11</w:t>
-      </w:r>
-      <w:r>
-        <w:fldChar w:fldCharType="end"/>
-      </w:r>
+      <w:fldSimple w:instr=" SEQ Figure \* ARABIC ">
+        <w:r>
+          <w:rPr>
+            <w:noProof/>
+          </w:rPr>
+          <w:t>11</w:t>
+        </w:r>
+      </w:fldSimple>
       <w:bookmarkEnd w:id="48"/>
       <w:r>
         <w:t>: Use case diagram for the implemented Use Cases.</w:t>
@@ -8133,6 +8012,7 @@
           <w:sz w:val="24"/>
           <w:szCs w:val="24"/>
         </w:rPr>
+        <w:lastRenderedPageBreak/>
         <w:t xml:space="preserve">In step D.4, the Organizer has the option to </w:t>
       </w:r>
       <w:r>
@@ -8933,6 +8813,7 @@
           <w:sz w:val="24"/>
           <w:szCs w:val="24"/>
         </w:rPr>
+        <w:lastRenderedPageBreak/>
         <w:t xml:space="preserve">Downtime for Maintenance – 1 hour in a 2 weeks period. </w:t>
       </w:r>
     </w:p>
@@ -9253,12 +9134,12 @@
       <w:pPr>
         <w:pStyle w:val="Heading3"/>
       </w:pPr>
-      <w:bookmarkStart w:id="52" w:name="_Toc20817988"/>
-      <w:bookmarkStart w:id="53" w:name="_Toc23719606"/>
+      <w:bookmarkStart w:id="52" w:name="_Toc23719606"/>
+      <w:bookmarkStart w:id="53" w:name="_Toc20817988"/>
       <w:r>
         <w:t>Grant Organizer Role</w:t>
       </w:r>
-      <w:bookmarkEnd w:id="53"/>
+      <w:bookmarkEnd w:id="52"/>
     </w:p>
     <w:p>
       <w:pPr>
@@ -9688,6 +9569,7 @@
           <w:noProof w:val="0"/>
           <w:sz w:val="24"/>
         </w:rPr>
+        <w:lastRenderedPageBreak/>
         <w:t xml:space="preserve">Organizer Title </w:t>
       </w:r>
       <w:r>
@@ -10310,6 +10192,7 @@
           <w:noProof w:val="0"/>
           <w:sz w:val="24"/>
         </w:rPr>
+        <w:lastRenderedPageBreak/>
         <w:t>Criticality:</w:t>
       </w:r>
       <w:r>
@@ -11024,6 +10907,7 @@
           <w:noProof w:val="0"/>
           <w:sz w:val="24"/>
         </w:rPr>
+        <w:lastRenderedPageBreak/>
         <w:t>Member is successfully logged into the application.</w:t>
       </w:r>
     </w:p>
@@ -11084,6 +10968,33 @@
           <w:sz w:val="24"/>
         </w:rPr>
         <w:t>.</w:t>
+      </w:r>
+    </w:p>
+    <w:p>
+      <w:pPr>
+        <w:pStyle w:val="Body"/>
+        <w:numPr>
+          <w:ilvl w:val="1"/>
+          <w:numId w:val="11"/>
+        </w:numPr>
+        <w:tabs>
+          <w:tab w:val="left" w:pos="532"/>
+        </w:tabs>
+        <w:spacing w:line="276" w:lineRule="auto"/>
+        <w:jc w:val="both"/>
+        <w:rPr>
+          <w:iCs/>
+          <w:noProof w:val="0"/>
+          <w:sz w:val="24"/>
+        </w:rPr>
+      </w:pPr>
+      <w:r>
+        <w:rPr>
+          <w:iCs/>
+          <w:noProof w:val="0"/>
+          <w:sz w:val="24"/>
+        </w:rPr>
+        <w:t xml:space="preserve">Member is in the Events page and the relevant Events are loaded onto the page. </w:t>
       </w:r>
     </w:p>
     <w:p>
@@ -11181,59 +11092,49 @@
           <w:noProof w:val="0"/>
           <w:sz w:val="24"/>
         </w:rPr>
-        <w:t xml:space="preserve"> when member clicks on the events tab.</w:t>
-      </w:r>
-    </w:p>
-    <w:p>
-      <w:pPr>
-        <w:pStyle w:val="Body"/>
-        <w:numPr>
-          <w:ilvl w:val="0"/>
-          <w:numId w:val="19"/>
-        </w:numPr>
-        <w:tabs>
-          <w:tab w:val="left" w:pos="532"/>
-          <w:tab w:val="left" w:pos="1080"/>
-        </w:tabs>
-        <w:spacing w:line="276" w:lineRule="auto"/>
-        <w:jc w:val="both"/>
-        <w:rPr>
-          <w:noProof w:val="0"/>
-          <w:sz w:val="24"/>
-        </w:rPr>
-      </w:pPr>
-      <w:r>
-        <w:rPr>
-          <w:noProof w:val="0"/>
-          <w:sz w:val="24"/>
-        </w:rPr>
-        <w:t>The system shall provide the member with a sorted list of events that the user has signed up for.</w:t>
-      </w:r>
-    </w:p>
-    <w:p>
-      <w:pPr>
-        <w:pStyle w:val="Body"/>
-        <w:numPr>
-          <w:ilvl w:val="0"/>
-          <w:numId w:val="19"/>
-        </w:numPr>
-        <w:tabs>
-          <w:tab w:val="left" w:pos="532"/>
-          <w:tab w:val="left" w:pos="1080"/>
-        </w:tabs>
-        <w:spacing w:line="276" w:lineRule="auto"/>
-        <w:jc w:val="both"/>
-        <w:rPr>
-          <w:noProof w:val="0"/>
-          <w:sz w:val="24"/>
-        </w:rPr>
-      </w:pPr>
-      <w:r>
-        <w:rPr>
-          <w:noProof w:val="0"/>
-          <w:sz w:val="24"/>
-        </w:rPr>
-        <w:t>The member will click on the event that they are currently attending.</w:t>
+        <w:t xml:space="preserve"> when </w:t>
+      </w:r>
+      <w:r>
+        <w:rPr>
+          <w:noProof w:val="0"/>
+          <w:sz w:val="24"/>
+        </w:rPr>
+        <w:t>the M</w:t>
+      </w:r>
+      <w:r>
+        <w:rPr>
+          <w:noProof w:val="0"/>
+          <w:sz w:val="24"/>
+        </w:rPr>
+        <w:t>embe</w:t>
+      </w:r>
+      <w:r>
+        <w:rPr>
+          <w:noProof w:val="0"/>
+          <w:sz w:val="24"/>
+        </w:rPr>
+        <w:t>r</w:t>
+      </w:r>
+      <w:r>
+        <w:rPr>
+          <w:noProof w:val="0"/>
+          <w:sz w:val="24"/>
+        </w:rPr>
+        <w:t xml:space="preserve"> click on the </w:t>
+      </w:r>
+      <w:r>
+        <w:rPr>
+          <w:noProof w:val="0"/>
+          <w:sz w:val="24"/>
+        </w:rPr>
+        <w:t>E</w:t>
+      </w:r>
+      <w:r>
+        <w:rPr>
+          <w:noProof w:val="0"/>
+          <w:sz w:val="24"/>
+        </w:rPr>
+        <w:t>vent that they are currently attending.</w:t>
       </w:r>
     </w:p>
     <w:p>
@@ -11771,6 +11672,7 @@
           <w:noProof w:val="0"/>
           <w:sz w:val="24"/>
         </w:rPr>
+        <w:lastRenderedPageBreak/>
         <w:t>Decision Support</w:t>
       </w:r>
     </w:p>
@@ -12116,7 +12018,23 @@
           <w:sz w:val="24"/>
           <w:szCs w:val="24"/>
         </w:rPr>
-        <w:t>Request should be sent and saved within 6 seconds.</w:t>
+        <w:t xml:space="preserve">Request should be sent and saved within </w:t>
+      </w:r>
+      <w:r>
+        <w:rPr>
+          <w:noProof w:val="0"/>
+          <w:sz w:val="24"/>
+          <w:szCs w:val="24"/>
+        </w:rPr>
+        <w:t>10</w:t>
+      </w:r>
+      <w:r>
+        <w:rPr>
+          <w:noProof w:val="0"/>
+          <w:sz w:val="24"/>
+          <w:szCs w:val="24"/>
+        </w:rPr>
+        <w:t xml:space="preserve"> seconds.</w:t>
       </w:r>
     </w:p>
     <w:p>
@@ -12139,7 +12057,39 @@
           <w:sz w:val="24"/>
           <w:szCs w:val="24"/>
         </w:rPr>
-        <w:t>System should be able to handle 1000 request in 1 minute.</w:t>
+        <w:t xml:space="preserve">System should be able to handle </w:t>
+      </w:r>
+      <w:r>
+        <w:rPr>
+          <w:noProof w:val="0"/>
+          <w:sz w:val="24"/>
+          <w:szCs w:val="24"/>
+        </w:rPr>
+        <w:t>20</w:t>
+      </w:r>
+      <w:r>
+        <w:rPr>
+          <w:noProof w:val="0"/>
+          <w:sz w:val="24"/>
+          <w:szCs w:val="24"/>
+        </w:rPr>
+        <w:t xml:space="preserve"> request</w:t>
+      </w:r>
+      <w:r>
+        <w:rPr>
+          <w:noProof w:val="0"/>
+          <w:sz w:val="24"/>
+          <w:szCs w:val="24"/>
+        </w:rPr>
+        <w:t>s</w:t>
+      </w:r>
+      <w:r>
+        <w:rPr>
+          <w:noProof w:val="0"/>
+          <w:sz w:val="24"/>
+          <w:szCs w:val="24"/>
+        </w:rPr>
+        <w:t xml:space="preserve"> in 1 minute.</w:t>
       </w:r>
     </w:p>
     <w:p>
@@ -12290,17 +12240,8 @@
           <w:noProof w:val="0"/>
           <w:sz w:val="24"/>
         </w:rPr>
-        <w:t xml:space="preserve"> Anthony Sanchez-</w:t>
-      </w:r>
-      <w:proofErr w:type="spellStart"/>
-      <w:r>
-        <w:rPr>
-          <w:noProof w:val="0"/>
-          <w:sz w:val="24"/>
-        </w:rPr>
-        <w:t>Ayra</w:t>
-      </w:r>
-      <w:proofErr w:type="spellEnd"/>
+        <w:t xml:space="preserve"> Anthony Sanchez-Ayra</w:t>
+      </w:r>
     </w:p>
     <w:p>
       <w:pPr>
@@ -12475,6 +12416,7 @@
           <w:color w:val="000000"/>
           <w:szCs w:val="20"/>
         </w:rPr>
+        <w:lastRenderedPageBreak/>
         <w:t xml:space="preserve">Actor: </w:t>
       </w:r>
       <w:r>
@@ -12812,25 +12754,7 @@
           <w:color w:val="000000"/>
           <w:szCs w:val="20"/>
         </w:rPr>
-        <w:t xml:space="preserve">Date </w:t>
-      </w:r>
-      <w:proofErr w:type="gramStart"/>
-      <w:r>
-        <w:rPr>
-          <w:rFonts w:ascii="Times" w:eastAsia="Times New Roman" w:hAnsi="Times" w:cs="Times New Roman"/>
-          <w:color w:val="000000"/>
-          <w:szCs w:val="20"/>
-        </w:rPr>
-        <w:t>Of</w:t>
-      </w:r>
-      <w:proofErr w:type="gramEnd"/>
-      <w:r>
-        <w:rPr>
-          <w:rFonts w:ascii="Times" w:eastAsia="Times New Roman" w:hAnsi="Times" w:cs="Times New Roman"/>
-          <w:color w:val="000000"/>
-          <w:szCs w:val="20"/>
-        </w:rPr>
-        <w:t xml:space="preserve"> Birth</w:t>
+        <w:t>Date Of Birth</w:t>
       </w:r>
     </w:p>
     <w:p>
@@ -13375,6 +13299,7 @@
           <w:color w:val="000000"/>
           <w:szCs w:val="20"/>
         </w:rPr>
+        <w:lastRenderedPageBreak/>
         <w:tab/>
         <w:t>SOS6 – Ensure User Profile Privacy</w:t>
       </w:r>
@@ -13587,20 +13512,55 @@
         </w:rPr>
       </w:pPr>
       <w:r>
+        <w:t>No previous training or knowledge</w:t>
+      </w:r>
+      <w:r>
+        <w:t xml:space="preserve"> required to use this functionality.</w:t>
+      </w:r>
+    </w:p>
+    <w:p>
+      <w:pPr>
+        <w:numPr>
+          <w:ilvl w:val="1"/>
+          <w:numId w:val="12"/>
+        </w:numPr>
+        <w:spacing w:after="100" w:line="240" w:lineRule="auto"/>
         <w:rPr>
           <w:rFonts w:ascii="Times" w:eastAsia="Times New Roman" w:hAnsi="Times" w:cs="Times New Roman"/>
           <w:color w:val="000000"/>
           <w:szCs w:val="24"/>
         </w:rPr>
-        <w:t>User</w:t>
-      </w:r>
-      <w:r>
+      </w:pPr>
+      <w:r>
+        <w:t xml:space="preserve">1 Tutorial or Help frame should be provided. </w:t>
+      </w:r>
+    </w:p>
+    <w:p>
+      <w:pPr>
+        <w:numPr>
+          <w:ilvl w:val="1"/>
+          <w:numId w:val="12"/>
+        </w:numPr>
+        <w:spacing w:after="100" w:line="240" w:lineRule="auto"/>
         <w:rPr>
           <w:rFonts w:ascii="Times" w:eastAsia="Times New Roman" w:hAnsi="Times" w:cs="Times New Roman"/>
           <w:color w:val="000000"/>
           <w:szCs w:val="24"/>
         </w:rPr>
-        <w:t xml:space="preserve"> will take about 20 seconds to find and use this piece of functionality.</w:t>
+      </w:pPr>
+      <w:r>
+        <w:t>Users</w:t>
+      </w:r>
+      <w:r>
+        <w:t xml:space="preserve"> should take less than 10 minutes to</w:t>
+      </w:r>
+      <w:r>
+        <w:rPr>
+          <w:rFonts w:ascii="Times" w:eastAsia="Times New Roman" w:hAnsi="Times" w:cs="Times New Roman"/>
+          <w:color w:val="000000"/>
+          <w:szCs w:val="24"/>
+        </w:rPr>
+        <w:t xml:space="preserve"> find the functionality and correctly use it. </w:t>
       </w:r>
     </w:p>
     <w:p>
@@ -14114,6 +14074,7 @@
           <w:noProof w:val="0"/>
           <w:sz w:val="24"/>
         </w:rPr>
+        <w:lastRenderedPageBreak/>
         <w:t xml:space="preserve">Use Case Level: </w:t>
       </w:r>
       <w:r>
@@ -14765,6 +14726,7 @@
           <w:noProof w:val="0"/>
           <w:sz w:val="24"/>
         </w:rPr>
+        <w:lastRenderedPageBreak/>
         <w:tab/>
         <w:t xml:space="preserve">None. </w:t>
       </w:r>
@@ -15070,25 +15032,61 @@
     </w:p>
     <w:p>
       <w:pPr>
-        <w:pStyle w:val="Body"/>
         <w:numPr>
           <w:ilvl w:val="1"/>
           <w:numId w:val="12"/>
         </w:numPr>
-        <w:spacing w:line="276" w:lineRule="auto"/>
-        <w:rPr>
-          <w:noProof w:val="0"/>
-          <w:sz w:val="24"/>
-          <w:szCs w:val="24"/>
-        </w:rPr>
-      </w:pPr>
-      <w:r>
-        <w:rPr>
-          <w:noProof w:val="0"/>
-          <w:sz w:val="24"/>
-          <w:szCs w:val="24"/>
-        </w:rPr>
-        <w:t>User must be aware of their privileges and what actions those privileges permit.</w:t>
+        <w:spacing w:after="100" w:line="240" w:lineRule="auto"/>
+        <w:rPr>
+          <w:rFonts w:ascii="Times" w:eastAsia="Times New Roman" w:hAnsi="Times" w:cs="Times New Roman"/>
+          <w:color w:val="000000"/>
+          <w:szCs w:val="24"/>
+        </w:rPr>
+      </w:pPr>
+      <w:r>
+        <w:t>No previous training or knowledge required to use this functionality.</w:t>
+      </w:r>
+    </w:p>
+    <w:p>
+      <w:pPr>
+        <w:numPr>
+          <w:ilvl w:val="1"/>
+          <w:numId w:val="12"/>
+        </w:numPr>
+        <w:spacing w:after="100" w:line="240" w:lineRule="auto"/>
+        <w:rPr>
+          <w:rFonts w:ascii="Times" w:eastAsia="Times New Roman" w:hAnsi="Times" w:cs="Times New Roman"/>
+          <w:color w:val="000000"/>
+          <w:szCs w:val="24"/>
+        </w:rPr>
+      </w:pPr>
+      <w:r>
+        <w:t xml:space="preserve">1 Tutorial or Help frame should be provided. </w:t>
+      </w:r>
+    </w:p>
+    <w:p>
+      <w:pPr>
+        <w:numPr>
+          <w:ilvl w:val="1"/>
+          <w:numId w:val="12"/>
+        </w:numPr>
+        <w:spacing w:after="100" w:line="240" w:lineRule="auto"/>
+        <w:rPr>
+          <w:rFonts w:ascii="Times" w:eastAsia="Times New Roman" w:hAnsi="Times" w:cs="Times New Roman"/>
+          <w:color w:val="000000"/>
+          <w:szCs w:val="24"/>
+        </w:rPr>
+      </w:pPr>
+      <w:r>
+        <w:t>Users should take less than 10 minutes to</w:t>
+      </w:r>
+      <w:r>
+        <w:rPr>
+          <w:rFonts w:ascii="Times" w:eastAsia="Times New Roman" w:hAnsi="Times" w:cs="Times New Roman"/>
+          <w:color w:val="000000"/>
+          <w:szCs w:val="24"/>
+        </w:rPr>
+        <w:t xml:space="preserve"> find the functionality and correctly use it. </w:t>
       </w:r>
     </w:p>
     <w:p>
@@ -15351,6 +15349,7 @@
           <w:noProof w:val="0"/>
           <w:sz w:val="24"/>
         </w:rPr>
+        <w:lastRenderedPageBreak/>
         <w:t xml:space="preserve">Modification History </w:t>
       </w:r>
     </w:p>
@@ -15377,17 +15376,8 @@
           <w:noProof w:val="0"/>
           <w:sz w:val="24"/>
         </w:rPr>
-        <w:t xml:space="preserve"> Kian </w:t>
-      </w:r>
-      <w:proofErr w:type="spellStart"/>
-      <w:r>
-        <w:rPr>
-          <w:noProof w:val="0"/>
-          <w:sz w:val="24"/>
-        </w:rPr>
-        <w:t>Maroofi</w:t>
-      </w:r>
-      <w:proofErr w:type="spellEnd"/>
+        <w:t xml:space="preserve"> Kian Maroofi</w:t>
+      </w:r>
     </w:p>
     <w:p>
       <w:pPr>
@@ -16274,6 +16264,7 @@
           <w:noProof w:val="0"/>
           <w:sz w:val="24"/>
         </w:rPr>
+        <w:lastRenderedPageBreak/>
         <w:t xml:space="preserve">The request to create an </w:t>
       </w:r>
       <w:r>
@@ -17130,6 +17121,7 @@
           <w:sz w:val="24"/>
           <w:szCs w:val="24"/>
         </w:rPr>
+        <w:lastRenderedPageBreak/>
         <w:t>Request should be sent and saved within 6 seconds.</w:t>
       </w:r>
     </w:p>
@@ -17304,17 +17296,8 @@
           <w:noProof w:val="0"/>
           <w:sz w:val="24"/>
         </w:rPr>
-        <w:t xml:space="preserve"> Anthony Sanchez-</w:t>
-      </w:r>
-      <w:proofErr w:type="spellStart"/>
-      <w:r>
-        <w:rPr>
-          <w:noProof w:val="0"/>
-          <w:sz w:val="24"/>
-        </w:rPr>
-        <w:t>Ayra</w:t>
-      </w:r>
-      <w:proofErr w:type="spellEnd"/>
+        <w:t xml:space="preserve"> Anthony Sanchez-Ayra</w:t>
+      </w:r>
     </w:p>
     <w:p>
       <w:pPr>
@@ -17588,27 +17571,7 @@
           <w:noProof w:val="0"/>
           <w:sz w:val="24"/>
         </w:rPr>
-        <w:t xml:space="preserve">Organizer is part of </w:t>
-      </w:r>
-      <w:proofErr w:type="spellStart"/>
-      <w:proofErr w:type="gramStart"/>
-      <w:r>
-        <w:rPr>
-          <w:iCs/>
-          <w:noProof w:val="0"/>
-          <w:sz w:val="24"/>
-        </w:rPr>
-        <w:t>a</w:t>
-      </w:r>
-      <w:proofErr w:type="spellEnd"/>
-      <w:proofErr w:type="gramEnd"/>
-      <w:r>
-        <w:rPr>
-          <w:iCs/>
-          <w:noProof w:val="0"/>
-          <w:sz w:val="24"/>
-        </w:rPr>
-        <w:t xml:space="preserve"> </w:t>
+        <w:t xml:space="preserve">Organizer is part of a </w:t>
       </w:r>
       <w:r>
         <w:rPr>
@@ -17917,6 +17880,7 @@
           <w:noProof w:val="0"/>
           <w:sz w:val="24"/>
         </w:rPr>
+        <w:lastRenderedPageBreak/>
         <w:t>Post-conditions:</w:t>
       </w:r>
     </w:p>
@@ -18550,7 +18514,7 @@
           <w:sz w:val="24"/>
           <w:szCs w:val="24"/>
         </w:rPr>
-        <w:t>System should be able to handle 100 requests in 1 minute.</w:t>
+        <w:t>System should be able to handle 10 requests in 1 minute.</w:t>
       </w:r>
     </w:p>
     <w:p>
@@ -18619,6 +18583,7 @@
           <w:sz w:val="24"/>
           <w:szCs w:val="24"/>
         </w:rPr>
+        <w:lastRenderedPageBreak/>
         <w:t>Implementation</w:t>
       </w:r>
     </w:p>
@@ -18702,17 +18667,8 @@
           <w:noProof w:val="0"/>
           <w:sz w:val="24"/>
         </w:rPr>
-        <w:t xml:space="preserve"> Anthony Sanchez-</w:t>
-      </w:r>
-      <w:proofErr w:type="spellStart"/>
-      <w:r>
-        <w:rPr>
-          <w:noProof w:val="0"/>
-          <w:sz w:val="24"/>
-        </w:rPr>
-        <w:t>Ayra</w:t>
-      </w:r>
-      <w:proofErr w:type="spellEnd"/>
+        <w:t xml:space="preserve"> Anthony Sanchez-Ayra</w:t>
+      </w:r>
     </w:p>
     <w:p>
       <w:pPr>
@@ -19372,6 +19328,7 @@
           <w:noProof w:val="0"/>
           <w:sz w:val="24"/>
         </w:rPr>
+        <w:lastRenderedPageBreak/>
         <w:t>Post-conditions:</w:t>
       </w:r>
     </w:p>
@@ -19823,7 +19780,7 @@
           <w:sz w:val="24"/>
           <w:szCs w:val="24"/>
         </w:rPr>
-        <w:t xml:space="preserve"> One or two help frames on the Help page shall be provided explaining how to add tasks.</w:t>
+        <w:t>One or two help frames on the Help page shall be provided explaining how to add tasks.</w:t>
       </w:r>
     </w:p>
     <w:p>
@@ -19990,6 +19947,7 @@
           <w:sz w:val="24"/>
           <w:szCs w:val="24"/>
         </w:rPr>
+        <w:lastRenderedPageBreak/>
         <w:t>Performance</w:t>
       </w:r>
     </w:p>
@@ -20013,7 +19971,23 @@
           <w:sz w:val="24"/>
           <w:szCs w:val="24"/>
         </w:rPr>
-        <w:t>Request should be sent and saved within 6 seconds.</w:t>
+        <w:t xml:space="preserve">Request should be sent and saved within </w:t>
+      </w:r>
+      <w:r>
+        <w:rPr>
+          <w:noProof w:val="0"/>
+          <w:sz w:val="24"/>
+          <w:szCs w:val="24"/>
+        </w:rPr>
+        <w:t>10</w:t>
+      </w:r>
+      <w:r>
+        <w:rPr>
+          <w:noProof w:val="0"/>
+          <w:sz w:val="24"/>
+          <w:szCs w:val="24"/>
+        </w:rPr>
+        <w:t xml:space="preserve"> seconds.</w:t>
       </w:r>
     </w:p>
     <w:p>
@@ -20036,7 +20010,23 @@
           <w:sz w:val="24"/>
           <w:szCs w:val="24"/>
         </w:rPr>
-        <w:t>System should be able to handle 100 requests in 1 minute.</w:t>
+        <w:t xml:space="preserve">System should be able to handle </w:t>
+      </w:r>
+      <w:r>
+        <w:rPr>
+          <w:noProof w:val="0"/>
+          <w:sz w:val="24"/>
+          <w:szCs w:val="24"/>
+        </w:rPr>
+        <w:t>20</w:t>
+      </w:r>
+      <w:r>
+        <w:rPr>
+          <w:noProof w:val="0"/>
+          <w:sz w:val="24"/>
+          <w:szCs w:val="24"/>
+        </w:rPr>
+        <w:t xml:space="preserve"> requests in 1 minute.</w:t>
       </w:r>
     </w:p>
     <w:p>
@@ -20188,23 +20178,7 @@
           <w:noProof w:val="0"/>
           <w:sz w:val="24"/>
         </w:rPr>
-        <w:t xml:space="preserve"> </w:t>
-      </w:r>
-      <w:proofErr w:type="spellStart"/>
-      <w:r>
-        <w:rPr>
-          <w:noProof w:val="0"/>
-          <w:sz w:val="24"/>
-        </w:rPr>
-        <w:t>Yovanni</w:t>
-      </w:r>
-      <w:proofErr w:type="spellEnd"/>
-      <w:r>
-        <w:rPr>
-          <w:noProof w:val="0"/>
-          <w:sz w:val="24"/>
-        </w:rPr>
-        <w:t xml:space="preserve"> Jones</w:t>
+        <w:t xml:space="preserve"> Yovanni Jones</w:t>
       </w:r>
     </w:p>
     <w:p>
@@ -20821,6 +20795,7 @@
           <w:noProof w:val="0"/>
           <w:sz w:val="24"/>
         </w:rPr>
+        <w:lastRenderedPageBreak/>
         <w:t>Post-conditions:</w:t>
       </w:r>
     </w:p>
@@ -21452,7 +21427,7 @@
           <w:sz w:val="24"/>
           <w:szCs w:val="24"/>
         </w:rPr>
-        <w:t>Mean time to failure – 1% failures for every month of operation is acceptable.</w:t>
+        <w:t>Mean time to failure – 5% failures for every 24 hours of operation is acceptable.</w:t>
       </w:r>
     </w:p>
     <w:p>
@@ -21464,18 +21439,70 @@
         </w:numPr>
         <w:spacing w:line="276" w:lineRule="auto"/>
         <w:rPr>
-          <w:noProof w:val="0"/>
-          <w:sz w:val="24"/>
-          <w:szCs w:val="24"/>
-        </w:rPr>
-      </w:pPr>
-      <w:r>
-        <w:rPr>
-          <w:noProof w:val="0"/>
-          <w:sz w:val="24"/>
-          <w:szCs w:val="24"/>
-        </w:rPr>
-        <w:t>Availability – Down time for Login Back-up 30 minutes in a 24-hour period.</w:t>
+          <w:rFonts w:ascii="Times New Roman" w:hAnsi="Times New Roman"/>
+          <w:noProof w:val="0"/>
+          <w:sz w:val="24"/>
+          <w:szCs w:val="24"/>
+        </w:rPr>
+      </w:pPr>
+      <w:r>
+        <w:rPr>
+          <w:rFonts w:ascii="Times New Roman" w:hAnsi="Times New Roman"/>
+          <w:noProof w:val="0"/>
+          <w:sz w:val="24"/>
+          <w:szCs w:val="24"/>
+        </w:rPr>
+        <w:t>Availability</w:t>
+      </w:r>
+    </w:p>
+    <w:p>
+      <w:pPr>
+        <w:pStyle w:val="Body"/>
+        <w:numPr>
+          <w:ilvl w:val="2"/>
+          <w:numId w:val="12"/>
+        </w:numPr>
+        <w:spacing w:line="276" w:lineRule="auto"/>
+        <w:rPr>
+          <w:rFonts w:ascii="Times New Roman" w:hAnsi="Times New Roman"/>
+          <w:noProof w:val="0"/>
+          <w:sz w:val="24"/>
+          <w:szCs w:val="24"/>
+        </w:rPr>
+      </w:pPr>
+      <w:r>
+        <w:rPr>
+          <w:rFonts w:ascii="Times New Roman" w:hAnsi="Times New Roman"/>
+          <w:noProof w:val="0"/>
+          <w:sz w:val="24"/>
+          <w:szCs w:val="24"/>
+        </w:rPr>
+        <w:t>Downtime for Login Back-up – 30 minutes in a 24-hour period.</w:t>
+      </w:r>
+    </w:p>
+    <w:p>
+      <w:pPr>
+        <w:pStyle w:val="Body"/>
+        <w:numPr>
+          <w:ilvl w:val="2"/>
+          <w:numId w:val="12"/>
+        </w:numPr>
+        <w:spacing w:line="276" w:lineRule="auto"/>
+        <w:rPr>
+          <w:rFonts w:ascii="Times New Roman" w:hAnsi="Times New Roman"/>
+          <w:noProof w:val="0"/>
+          <w:sz w:val="24"/>
+          <w:szCs w:val="24"/>
+        </w:rPr>
+      </w:pPr>
+      <w:r>
+        <w:rPr>
+          <w:rFonts w:ascii="Times New Roman" w:hAnsi="Times New Roman"/>
+          <w:noProof w:val="0"/>
+          <w:sz w:val="24"/>
+          <w:szCs w:val="24"/>
+        </w:rPr>
+        <w:t xml:space="preserve">Downtime for Maintenance – 1 hour in a 2 weeks period. </w:t>
       </w:r>
     </w:p>
     <w:p>
@@ -21522,7 +21549,7 @@
           <w:sz w:val="24"/>
           <w:szCs w:val="24"/>
         </w:rPr>
-        <w:t>Should be able to produce results within 3 seconds.</w:t>
+        <w:t>Complete log-in should be done in at most 10 seconds.</w:t>
       </w:r>
     </w:p>
     <w:p>
@@ -21568,7 +21595,15 @@
           <w:sz w:val="24"/>
           <w:szCs w:val="24"/>
         </w:rPr>
-        <w:t>The Event Creation should be supported by Chrome, Mozilla, and IE.</w:t>
+        <w:t>Should</w:t>
+      </w:r>
+      <w:r>
+        <w:rPr>
+          <w:noProof w:val="0"/>
+          <w:sz w:val="24"/>
+          <w:szCs w:val="24"/>
+        </w:rPr>
+        <w:t xml:space="preserve"> be supported by Chrome, Mozilla, and IE.</w:t>
       </w:r>
     </w:p>
     <w:p>
@@ -21591,6 +21626,7 @@
           <w:sz w:val="24"/>
           <w:szCs w:val="24"/>
         </w:rPr>
+        <w:lastRenderedPageBreak/>
         <w:t>Implementation</w:t>
       </w:r>
     </w:p>
@@ -21683,19 +21719,8 @@
           <w:sz w:val="24"/>
           <w:szCs w:val="24"/>
         </w:rPr>
-        <w:t>Anthony Sanchez-</w:t>
-      </w:r>
-      <w:proofErr w:type="spellStart"/>
-      <w:r>
-        <w:rPr>
-          <w:rFonts w:ascii="Times New Roman" w:hAnsi="Times New Roman"/>
-          <w:noProof w:val="0"/>
-          <w:sz w:val="24"/>
-          <w:szCs w:val="24"/>
-        </w:rPr>
-        <w:t>Ayra</w:t>
-      </w:r>
-      <w:proofErr w:type="spellEnd"/>
+        <w:t>Anthony Sanchez-Ayra</w:t>
+      </w:r>
     </w:p>
     <w:p>
       <w:pPr>
@@ -22441,6 +22466,7 @@
           <w:noProof w:val="0"/>
           <w:sz w:val="24"/>
         </w:rPr>
+        <w:lastRenderedPageBreak/>
         <w:t>Related Use Cases:</w:t>
       </w:r>
     </w:p>
@@ -22463,7 +22489,6 @@
           <w:noProof w:val="0"/>
           <w:sz w:val="24"/>
         </w:rPr>
-        <w:lastRenderedPageBreak/>
         <w:t>None.</w:t>
       </w:r>
     </w:p>
@@ -22605,59 +22630,6 @@
     <w:p>
       <w:pPr>
         <w:pStyle w:val="Body"/>
-        <w:spacing w:line="276" w:lineRule="auto"/>
-        <w:jc w:val="both"/>
-        <w:rPr>
-          <w:noProof w:val="0"/>
-          <w:sz w:val="24"/>
-        </w:rPr>
-      </w:pPr>
-      <w:r>
-        <w:rPr>
-          <w:b/>
-          <w:noProof w:val="0"/>
-          <w:sz w:val="24"/>
-        </w:rPr>
-        <w:t>Risk:</w:t>
-      </w:r>
-      <w:r>
-        <w:rPr>
-          <w:noProof w:val="0"/>
-          <w:sz w:val="24"/>
-        </w:rPr>
-        <w:t xml:space="preserve"> </w:t>
-      </w:r>
-      <w:r>
-        <w:rPr>
-          <w:rFonts w:ascii="Times New Roman" w:hAnsi="Times New Roman"/>
-          <w:noProof w:val="0"/>
-          <w:sz w:val="24"/>
-          <w:szCs w:val="24"/>
-        </w:rPr>
-        <w:t>Low</w:t>
-      </w:r>
-      <w:r>
-        <w:rPr>
-          <w:rFonts w:ascii="Times New Roman" w:hAnsi="Times New Roman"/>
-          <w:noProof w:val="0"/>
-          <w:sz w:val="24"/>
-          <w:szCs w:val="24"/>
-        </w:rPr>
-        <w:t>. Implementing this use case doesn’t requires specialized knowledge</w:t>
-      </w:r>
-      <w:r>
-        <w:rPr>
-          <w:rFonts w:ascii="Times New Roman" w:hAnsi="Times New Roman"/>
-          <w:noProof w:val="0"/>
-          <w:sz w:val="24"/>
-          <w:szCs w:val="24"/>
-        </w:rPr>
-        <w:t>.</w:t>
-      </w:r>
-    </w:p>
-    <w:p>
-      <w:pPr>
-        <w:pStyle w:val="Body"/>
         <w:pBdr>
           <w:bottom w:val="single" w:sz="6" w:space="1" w:color="auto"/>
         </w:pBdr>
@@ -22668,6 +22640,48 @@
           <w:sz w:val="24"/>
         </w:rPr>
       </w:pPr>
+      <w:r>
+        <w:rPr>
+          <w:b/>
+          <w:noProof w:val="0"/>
+          <w:sz w:val="24"/>
+        </w:rPr>
+        <w:t>Risk:</w:t>
+      </w:r>
+      <w:r>
+        <w:rPr>
+          <w:noProof w:val="0"/>
+          <w:sz w:val="24"/>
+        </w:rPr>
+        <w:t xml:space="preserve"> </w:t>
+      </w:r>
+      <w:r>
+        <w:rPr>
+          <w:rFonts w:ascii="Times New Roman" w:hAnsi="Times New Roman"/>
+          <w:noProof w:val="0"/>
+          <w:sz w:val="24"/>
+          <w:szCs w:val="24"/>
+        </w:rPr>
+        <w:t>Low</w:t>
+      </w:r>
+      <w:r>
+        <w:rPr>
+          <w:rFonts w:ascii="Times New Roman" w:hAnsi="Times New Roman"/>
+          <w:noProof w:val="0"/>
+          <w:sz w:val="24"/>
+          <w:szCs w:val="24"/>
+        </w:rPr>
+        <w:t>. Implementing this use case doesn’t requires specialized knowledge</w:t>
+      </w:r>
+      <w:r>
+        <w:rPr>
+          <w:rFonts w:ascii="Times New Roman" w:hAnsi="Times New Roman"/>
+          <w:noProof w:val="0"/>
+          <w:sz w:val="24"/>
+          <w:szCs w:val="24"/>
+        </w:rPr>
+        <w:t>.</w:t>
+      </w:r>
     </w:p>
     <w:p>
       <w:pPr>
@@ -22812,7 +22826,7 @@
           <w:sz w:val="24"/>
           <w:szCs w:val="24"/>
         </w:rPr>
-        <w:t>Mean time to failure – 1% failures for every month of operation is acceptable.</w:t>
+        <w:t>Mean time to failure – 5% failures for every 24 hours of operation is acceptable.</w:t>
       </w:r>
     </w:p>
     <w:p>
@@ -22824,18 +22838,70 @@
         </w:numPr>
         <w:spacing w:line="276" w:lineRule="auto"/>
         <w:rPr>
-          <w:noProof w:val="0"/>
-          <w:sz w:val="24"/>
-          <w:szCs w:val="24"/>
-        </w:rPr>
-      </w:pPr>
-      <w:r>
-        <w:rPr>
-          <w:noProof w:val="0"/>
-          <w:sz w:val="24"/>
-          <w:szCs w:val="24"/>
-        </w:rPr>
-        <w:t>Availability – Down time for Login Back-up 30 minutes in a 24-hour period.</w:t>
+          <w:rFonts w:ascii="Times New Roman" w:hAnsi="Times New Roman"/>
+          <w:noProof w:val="0"/>
+          <w:sz w:val="24"/>
+          <w:szCs w:val="24"/>
+        </w:rPr>
+      </w:pPr>
+      <w:r>
+        <w:rPr>
+          <w:rFonts w:ascii="Times New Roman" w:hAnsi="Times New Roman"/>
+          <w:noProof w:val="0"/>
+          <w:sz w:val="24"/>
+          <w:szCs w:val="24"/>
+        </w:rPr>
+        <w:t>Availability</w:t>
+      </w:r>
+    </w:p>
+    <w:p>
+      <w:pPr>
+        <w:pStyle w:val="Body"/>
+        <w:numPr>
+          <w:ilvl w:val="2"/>
+          <w:numId w:val="12"/>
+        </w:numPr>
+        <w:spacing w:line="276" w:lineRule="auto"/>
+        <w:rPr>
+          <w:rFonts w:ascii="Times New Roman" w:hAnsi="Times New Roman"/>
+          <w:noProof w:val="0"/>
+          <w:sz w:val="24"/>
+          <w:szCs w:val="24"/>
+        </w:rPr>
+      </w:pPr>
+      <w:r>
+        <w:rPr>
+          <w:rFonts w:ascii="Times New Roman" w:hAnsi="Times New Roman"/>
+          <w:noProof w:val="0"/>
+          <w:sz w:val="24"/>
+          <w:szCs w:val="24"/>
+        </w:rPr>
+        <w:t>Downtime for Login Back-up – 30 minutes in a 24-hour period.</w:t>
+      </w:r>
+    </w:p>
+    <w:p>
+      <w:pPr>
+        <w:pStyle w:val="Body"/>
+        <w:numPr>
+          <w:ilvl w:val="2"/>
+          <w:numId w:val="12"/>
+        </w:numPr>
+        <w:spacing w:line="276" w:lineRule="auto"/>
+        <w:rPr>
+          <w:rFonts w:ascii="Times New Roman" w:hAnsi="Times New Roman"/>
+          <w:noProof w:val="0"/>
+          <w:sz w:val="24"/>
+          <w:szCs w:val="24"/>
+        </w:rPr>
+      </w:pPr>
+      <w:r>
+        <w:rPr>
+          <w:rFonts w:ascii="Times New Roman" w:hAnsi="Times New Roman"/>
+          <w:noProof w:val="0"/>
+          <w:sz w:val="24"/>
+          <w:szCs w:val="24"/>
+        </w:rPr>
+        <w:t xml:space="preserve">Downtime for Maintenance – 1 hour in a 2 weeks period. </w:t>
       </w:r>
     </w:p>
     <w:p>
@@ -22882,7 +22948,25 @@
           <w:sz w:val="24"/>
           <w:szCs w:val="24"/>
         </w:rPr>
-        <w:t>Should be able to produce results within 3 seconds.</w:t>
+        <w:t>Complete log-</w:t>
+      </w:r>
+      <w:r>
+        <w:rPr>
+          <w:rFonts w:ascii="Times New Roman" w:hAnsi="Times New Roman"/>
+          <w:noProof w:val="0"/>
+          <w:sz w:val="24"/>
+          <w:szCs w:val="24"/>
+        </w:rPr>
+        <w:t>our</w:t>
+      </w:r>
+      <w:r>
+        <w:rPr>
+          <w:rFonts w:ascii="Times New Roman" w:hAnsi="Times New Roman"/>
+          <w:noProof w:val="0"/>
+          <w:sz w:val="24"/>
+          <w:szCs w:val="24"/>
+        </w:rPr>
+        <w:t xml:space="preserve"> should be done in at most 10 seconds.</w:t>
       </w:r>
     </w:p>
     <w:p>
@@ -22928,7 +23012,15 @@
           <w:sz w:val="24"/>
           <w:szCs w:val="24"/>
         </w:rPr>
-        <w:t>The Event Creation should be supported by Chrome, Mozilla, and IE.</w:t>
+        <w:t>S</w:t>
+      </w:r>
+      <w:r>
+        <w:rPr>
+          <w:noProof w:val="0"/>
+          <w:sz w:val="24"/>
+          <w:szCs w:val="24"/>
+        </w:rPr>
+        <w:t>hould be supported by Chrome, Mozilla, and IE.</w:t>
       </w:r>
     </w:p>
     <w:p>
@@ -23043,19 +23135,8 @@
           <w:sz w:val="24"/>
           <w:szCs w:val="24"/>
         </w:rPr>
-        <w:t>Anthony Sanchez-</w:t>
-      </w:r>
-      <w:proofErr w:type="spellStart"/>
-      <w:r>
-        <w:rPr>
-          <w:rFonts w:ascii="Times New Roman" w:hAnsi="Times New Roman"/>
-          <w:noProof w:val="0"/>
-          <w:sz w:val="24"/>
-          <w:szCs w:val="24"/>
-        </w:rPr>
-        <w:t>Ayra</w:t>
-      </w:r>
-      <w:proofErr w:type="spellEnd"/>
+        <w:t>Anthony Sanchez-Ayra</w:t>
+      </w:r>
     </w:p>
     <w:p>
       <w:pPr>
@@ -23110,35 +23191,12 @@
         </w:rPr>
         <w:t xml:space="preserve"> 09/16/2019</w:t>
       </w:r>
-    </w:p>
-    <w:p>
-      <w:pPr>
-        <w:rPr>
-          <w:rFonts w:eastAsiaTheme="majorEastAsia" w:cstheme="majorBidi"/>
-          <w:b/>
-          <w:sz w:val="26"/>
-          <w:szCs w:val="26"/>
-        </w:rPr>
-      </w:pPr>
-    </w:p>
-    <w:p>
-      <w:pPr>
-        <w:rPr>
-          <w:rFonts w:eastAsiaTheme="majorEastAsia" w:cstheme="majorBidi"/>
-          <w:b/>
-          <w:sz w:val="26"/>
-          <w:szCs w:val="26"/>
-        </w:rPr>
-      </w:pPr>
-      <w:r>
-        <w:br w:type="page"/>
-      </w:r>
+      <w:bookmarkStart w:id="62" w:name="_Toc23719615"/>
     </w:p>
     <w:p>
       <w:pPr>
         <w:pStyle w:val="Heading2"/>
       </w:pPr>
-      <w:bookmarkStart w:id="62" w:name="_Toc23719615"/>
       <w:r>
         <w:lastRenderedPageBreak/>
         <w:t>Appendix C</w:t>
@@ -23146,7 +23204,7 @@
       <w:r>
         <w:t xml:space="preserve"> – </w:t>
       </w:r>
-      <w:bookmarkEnd w:id="52"/>
+      <w:bookmarkEnd w:id="53"/>
       <w:r>
         <w:t xml:space="preserve">Detailed </w:t>
       </w:r>
@@ -31916,7 +31974,7 @@
       </w:pPr>
     </w:pPrDefault>
   </w:docDefaults>
-  <w:latentStyles w:defLockedState="0" w:defUIPriority="99" w:defSemiHidden="0" w:defUnhideWhenUsed="0" w:defQFormat="0" w:count="375">
+  <w:latentStyles w:defLockedState="0" w:defUIPriority="99" w:defSemiHidden="0" w:defUnhideWhenUsed="0" w:defQFormat="0" w:count="376">
     <w:lsdException w:name="Normal" w:uiPriority="0" w:qFormat="1"/>
     <w:lsdException w:name="heading 1" w:uiPriority="9" w:qFormat="1"/>
     <w:lsdException w:name="heading 2" w:semiHidden="1" w:uiPriority="9" w:unhideWhenUsed="1" w:qFormat="1"/>
@@ -32022,7 +32080,6 @@
     <w:lsdException w:name="HTML Sample" w:semiHidden="1" w:unhideWhenUsed="1"/>
     <w:lsdException w:name="HTML Typewriter" w:semiHidden="1" w:unhideWhenUsed="1"/>
     <w:lsdException w:name="HTML Variable" w:semiHidden="1" w:unhideWhenUsed="1"/>
-    <w:lsdException w:name="Normal Table" w:semiHidden="1" w:unhideWhenUsed="1"/>
     <w:lsdException w:name="annotation subject" w:semiHidden="1" w:unhideWhenUsed="1"/>
     <w:lsdException w:name="No List" w:semiHidden="1" w:unhideWhenUsed="1"/>
     <w:lsdException w:name="Outline List 1" w:semiHidden="1" w:unhideWhenUsed="1"/>
@@ -32069,10 +32126,8 @@
     <w:lsdException w:name="Table Subtle 2" w:semiHidden="1" w:unhideWhenUsed="1"/>
     <w:lsdException w:name="Table Web 1" w:semiHidden="1" w:unhideWhenUsed="1"/>
     <w:lsdException w:name="Table Web 2" w:semiHidden="1" w:unhideWhenUsed="1"/>
-    <w:lsdException w:name="Table Web 3" w:semiHidden="1" w:unhideWhenUsed="1"/>
     <w:lsdException w:name="Balloon Text" w:semiHidden="1" w:unhideWhenUsed="1"/>
     <w:lsdException w:name="Table Grid" w:uiPriority="39"/>
-    <w:lsdException w:name="Table Theme" w:semiHidden="1" w:unhideWhenUsed="1"/>
     <w:lsdException w:name="Placeholder Text" w:semiHidden="1"/>
     <w:lsdException w:name="No Spacing" w:uiPriority="1" w:qFormat="1"/>
     <w:lsdException w:name="Light Shading" w:uiPriority="60"/>
@@ -32292,6 +32347,7 @@
     <w:lsdException w:name="Smart Hyperlink" w:semiHidden="1" w:unhideWhenUsed="1"/>
     <w:lsdException w:name="Hashtag" w:semiHidden="1" w:unhideWhenUsed="1"/>
     <w:lsdException w:name="Unresolved Mention" w:semiHidden="1" w:unhideWhenUsed="1"/>
+    <w:lsdException w:name="Smart Link" w:semiHidden="1" w:unhideWhenUsed="1"/>
   </w:latentStyles>
   <w:style w:type="paragraph" w:default="1" w:styleId="Normal">
     <w:name w:val="Normal"/>
@@ -33434,7 +33490,7 @@
 </file>
 
 <file path=customXml/itemProps1.xml><?xml version="1.0" encoding="utf-8"?>
-<ds:datastoreItem xmlns:ds="http://schemas.openxmlformats.org/officeDocument/2006/customXml" ds:itemID="{89CAD2AC-3764-4AFB-8989-ABAE05F7A476}">
+<ds:datastoreItem xmlns:ds="http://schemas.openxmlformats.org/officeDocument/2006/customXml" ds:itemID="{2687EDAE-1C7D-4B57-A7D4-5E60B36C81FD}">
   <ds:schemaRefs>
     <ds:schemaRef ds:uri="http://schemas.openxmlformats.org/officeDocument/2006/bibliography"/>
   </ds:schemaRefs>

</xml_diff>

<commit_message>
Added Sequence Diagram for SOS16 and changed some use case specifications.
</commit_message>
<xml_diff>
--- a/specifications/deliv2/Design Document (DD).docx
+++ b/specifications/deliv2/Design Document (DD).docx
@@ -80,8 +80,13 @@
         <w:pStyle w:val="Subtitle"/>
         <w:spacing w:after="0"/>
       </w:pPr>
-      <w:r>
-        <w:t>Teriq Douglas</w:t>
+      <w:proofErr w:type="spellStart"/>
+      <w:r>
+        <w:t>Teriq</w:t>
+      </w:r>
+      <w:proofErr w:type="spellEnd"/>
+      <w:r>
+        <w:t xml:space="preserve"> Douglas</w:t>
       </w:r>
     </w:p>
     <w:p>
@@ -89,8 +94,13 @@
         <w:pStyle w:val="Subtitle"/>
         <w:spacing w:after="0"/>
       </w:pPr>
-      <w:r>
-        <w:t>Yovanni Jones</w:t>
+      <w:proofErr w:type="spellStart"/>
+      <w:r>
+        <w:t>Yovanni</w:t>
+      </w:r>
+      <w:proofErr w:type="spellEnd"/>
+      <w:r>
+        <w:t xml:space="preserve"> Jones</w:t>
       </w:r>
     </w:p>
     <w:p>
@@ -105,8 +115,30 @@
         <w:rPr>
           <w:lang w:val="es-ES"/>
         </w:rPr>
-        <w:t>M. Kian Maroofi</w:t>
-      </w:r>
+        <w:t xml:space="preserve">M. </w:t>
+      </w:r>
+      <w:proofErr w:type="spellStart"/>
+      <w:r>
+        <w:rPr>
+          <w:lang w:val="es-ES"/>
+        </w:rPr>
+        <w:t>Kian</w:t>
+      </w:r>
+      <w:proofErr w:type="spellEnd"/>
+      <w:r>
+        <w:rPr>
+          <w:lang w:val="es-ES"/>
+        </w:rPr>
+        <w:t xml:space="preserve"> </w:t>
+      </w:r>
+      <w:proofErr w:type="spellStart"/>
+      <w:r>
+        <w:rPr>
+          <w:lang w:val="es-ES"/>
+        </w:rPr>
+        <w:t>Maroofi</w:t>
+      </w:r>
+      <w:proofErr w:type="spellEnd"/>
     </w:p>
     <w:p>
       <w:pPr>
@@ -4348,7 +4380,15 @@
         <w:t xml:space="preserve">rganizations they belong to. Finally, the system also allows organizers to </w:t>
       </w:r>
       <w:r>
-        <w:t xml:space="preserve">advertising their organizations and recruit new members from the general userbase. In essence, the Student Organization System is meant to aid the interaction between members and organizations. </w:t>
+        <w:t xml:space="preserve">advertising their organizations and recruit new members from the general userbase. </w:t>
+      </w:r>
+      <w:proofErr w:type="gramStart"/>
+      <w:r>
+        <w:t>In essence, the</w:t>
+      </w:r>
+      <w:proofErr w:type="gramEnd"/>
+      <w:r>
+        <w:t xml:space="preserve"> Student Organization System is meant to aid the interaction between members and organizations. </w:t>
       </w:r>
     </w:p>
     <w:p>
@@ -4708,51 +4748,37 @@
     <w:p>
       <w:bookmarkStart w:id="12" w:name="_Toc23719581"/>
       <w:r>
-        <w:t>Privilege checks should be done within 2 seconds. The system should be able to handle 20 privilege checks in 1 minute</w:t>
-      </w:r>
-      <w:r>
-        <w:t xml:space="preserve">. </w:t>
-      </w:r>
-      <w:r>
-        <w:t>Each individual form and request should be sent, processed, and saved within at most 10 seconds. The system should be able to handle around 20 and 50 requests per minute</w:t>
-      </w:r>
-      <w:r>
-        <w:t>.</w:t>
-      </w:r>
-      <w:bookmarkStart w:id="13" w:name="_GoBack"/>
+        <w:t xml:space="preserve">Privilege checks should be done within 2 seconds. The system should be able to handle 20 privilege checks in 1 minute. Each individual form and request should be sent, processed, and saved within at most 10 seconds. The system should be able to handle around 20 and 50 requests per minute. </w:t>
+      </w:r>
+    </w:p>
+    <w:p>
+      <w:pPr>
+        <w:pStyle w:val="Heading4"/>
+      </w:pPr>
+      <w:r>
+        <w:t>Supportability</w:t>
+      </w:r>
+      <w:bookmarkEnd w:id="12"/>
+    </w:p>
+    <w:p>
+      <w:r>
+        <w:t xml:space="preserve">The whole system is supported by Chrome, Mozilla, and IE desktop and mobile browsers. </w:t>
+      </w:r>
+    </w:p>
+    <w:p>
+      <w:pPr>
+        <w:pStyle w:val="Heading4"/>
+      </w:pPr>
+      <w:bookmarkStart w:id="13" w:name="_Toc23719582"/>
+      <w:r>
+        <w:t>Implementation</w:t>
+      </w:r>
       <w:bookmarkEnd w:id="13"/>
       <w:r>
         <w:t xml:space="preserve"> </w:t>
       </w:r>
     </w:p>
     <w:p>
-      <w:pPr>
-        <w:pStyle w:val="Heading4"/>
-      </w:pPr>
-      <w:r>
-        <w:t>Supportability</w:t>
-      </w:r>
-      <w:bookmarkEnd w:id="12"/>
-    </w:p>
-    <w:p>
-      <w:r>
-        <w:t xml:space="preserve">The whole system is supported by Chrome, Mozilla, and IE desktop and mobile browsers. </w:t>
-      </w:r>
-    </w:p>
-    <w:p>
-      <w:pPr>
-        <w:pStyle w:val="Heading4"/>
-      </w:pPr>
-      <w:bookmarkStart w:id="14" w:name="_Toc23719582"/>
-      <w:r>
-        <w:t>Implementation</w:t>
-      </w:r>
-      <w:bookmarkEnd w:id="14"/>
-      <w:r>
-        <w:t xml:space="preserve"> </w:t>
-      </w:r>
-    </w:p>
-    <w:p>
       <w:r>
         <w:t xml:space="preserve">The whole system is implemented using JS React for the front-end and Java-based software for the backend. </w:t>
       </w:r>
@@ -4761,14 +4787,14 @@
       <w:pPr>
         <w:pStyle w:val="Heading2"/>
       </w:pPr>
-      <w:bookmarkStart w:id="15" w:name="_Toc20817894"/>
-      <w:bookmarkStart w:id="16" w:name="_Toc23719583"/>
+      <w:bookmarkStart w:id="14" w:name="_Toc20817894"/>
+      <w:bookmarkStart w:id="15" w:name="_Toc23719583"/>
       <w:r>
         <w:lastRenderedPageBreak/>
         <w:t>Development Methodology</w:t>
       </w:r>
+      <w:bookmarkEnd w:id="14"/>
       <w:bookmarkEnd w:id="15"/>
-      <w:bookmarkEnd w:id="16"/>
     </w:p>
     <w:p>
       <w:pPr>
@@ -4925,103 +4951,116 @@
           <w:noProof/>
         </w:rPr>
       </w:pPr>
-      <w:bookmarkStart w:id="17" w:name="_Ref23715049"/>
-      <w:bookmarkStart w:id="18" w:name="_Ref23715044"/>
+      <w:bookmarkStart w:id="16" w:name="_Ref23715049"/>
+      <w:bookmarkStart w:id="17" w:name="_Ref23715044"/>
       <w:r>
         <w:t xml:space="preserve">Figure </w:t>
       </w:r>
-      <w:fldSimple w:instr=" SEQ Figure \* ARABIC ">
-        <w:r>
-          <w:rPr>
-            <w:noProof/>
-          </w:rPr>
-          <w:t>1</w:t>
-        </w:r>
-      </w:fldSimple>
+      <w:r>
+        <w:fldChar w:fldCharType="begin"/>
+      </w:r>
+      <w:r>
+        <w:instrText xml:space="preserve"> SEQ Figure \* ARABIC </w:instrText>
+      </w:r>
+      <w:r>
+        <w:fldChar w:fldCharType="separate"/>
+      </w:r>
+      <w:r>
+        <w:rPr>
+          <w:noProof/>
+        </w:rPr>
+        <w:t>1</w:t>
+      </w:r>
+      <w:r>
+        <w:rPr>
+          <w:noProof/>
+        </w:rPr>
+        <w:fldChar w:fldCharType="end"/>
+      </w:r>
+      <w:bookmarkEnd w:id="16"/>
+      <w:r>
+        <w:t>: The relationships between the models in the Unified Software Development Process (USDP).</w:t>
+      </w:r>
       <w:bookmarkEnd w:id="17"/>
-      <w:r>
-        <w:t>: The relationships between the models in the Unified Software Development Process (USDP).</w:t>
+    </w:p>
+    <w:p>
+      <w:pPr>
+        <w:rPr>
+          <w:noProof/>
+        </w:rPr>
+      </w:pPr>
+      <w:r>
+        <w:rPr>
+          <w:noProof/>
+        </w:rPr>
+        <w:t xml:space="preserve">This document contains the </w:t>
+      </w:r>
+      <w:r>
+        <w:rPr>
+          <w:noProof/>
+        </w:rPr>
+        <w:t>third</w:t>
+      </w:r>
+      <w:r>
+        <w:rPr>
+          <w:noProof/>
+        </w:rPr>
+        <w:t xml:space="preserve"> model, t</w:t>
+      </w:r>
+      <w:r>
+        <w:rPr>
+          <w:noProof/>
+        </w:rPr>
+        <w:t xml:space="preserve">he use </w:t>
+      </w:r>
+      <w:r>
+        <w:rPr>
+          <w:noProof/>
+        </w:rPr>
+        <w:t xml:space="preserve">desing </w:t>
+      </w:r>
+      <w:r>
+        <w:rPr>
+          <w:noProof/>
+        </w:rPr>
+        <w:t xml:space="preserve">model </w:t>
+      </w:r>
+      <w:r>
+        <w:rPr>
+          <w:noProof/>
+        </w:rPr>
+        <w:t>in Chapters 2 and 3. The design model gives a more detailed view of the system in the form of a set of interconnected subsystems, each containing classes and performing a discrete action. Sections 2.1 and 2.2 contain an overview of these subsystems in the form of a top-level UML Package Diagram and later Sections 3.1 contain the detailed designs of each of the subsystems in the form of simplified UML Class Diagrams. The full UML Class Diagrams for the subsystems are contained in Appendix C. A simplified version of the fourth one, the implementation model, is also presented in this document, in Section 2.3, Hardware and Software Mapping, which contains a UML Deployment Diagram of the system.</w:t>
+      </w:r>
+      <w:r>
+        <w:rPr>
+          <w:noProof/>
+        </w:rPr>
+        <w:t xml:space="preserve"> The design and deployment models should provide a detailed description of the system structure without reling on implementation details and which could be ported to any </w:t>
+      </w:r>
+      <w:r>
+        <w:rPr>
+          <w:noProof/>
+        </w:rPr>
+        <w:t xml:space="preserve">desired platform with sufficient functionalities.  </w:t>
+      </w:r>
+    </w:p>
+    <w:p>
+      <w:pPr>
+        <w:pStyle w:val="Heading2"/>
+        <w:rPr>
+          <w:noProof/>
+        </w:rPr>
+      </w:pPr>
+      <w:bookmarkStart w:id="18" w:name="_Toc20817895"/>
+      <w:bookmarkStart w:id="19" w:name="_Toc23719584"/>
+      <w:r>
+        <w:rPr>
+          <w:noProof/>
+        </w:rPr>
+        <w:t>Definitions, Acronyms, and Abbreviations</w:t>
       </w:r>
       <w:bookmarkEnd w:id="18"/>
-    </w:p>
-    <w:p>
-      <w:pPr>
-        <w:rPr>
-          <w:noProof/>
-        </w:rPr>
-      </w:pPr>
-      <w:r>
-        <w:rPr>
-          <w:noProof/>
-        </w:rPr>
-        <w:t xml:space="preserve">This document contains the </w:t>
-      </w:r>
-      <w:r>
-        <w:rPr>
-          <w:noProof/>
-        </w:rPr>
-        <w:t>third</w:t>
-      </w:r>
-      <w:r>
-        <w:rPr>
-          <w:noProof/>
-        </w:rPr>
-        <w:t xml:space="preserve"> model, t</w:t>
-      </w:r>
-      <w:r>
-        <w:rPr>
-          <w:noProof/>
-        </w:rPr>
-        <w:t xml:space="preserve">he use </w:t>
-      </w:r>
-      <w:r>
-        <w:rPr>
-          <w:noProof/>
-        </w:rPr>
-        <w:t xml:space="preserve">desing </w:t>
-      </w:r>
-      <w:r>
-        <w:rPr>
-          <w:noProof/>
-        </w:rPr>
-        <w:t xml:space="preserve">model </w:t>
-      </w:r>
-      <w:r>
-        <w:rPr>
-          <w:noProof/>
-        </w:rPr>
-        <w:t>in Chapters 2 and 3. The design model gives a more detailed view of the system in the form of a set of interconnected subsystems, each containing classes and performing a discrete action. Sections 2.1 and 2.2 contain an overview of these subsystems in the form of a top-level UML Package Diagram and later Sections 3.1 contain the detailed designs of each of the subsystems in the form of simplified UML Class Diagrams. The full UML Class Diagrams for the subsystems are contained in Appendix C. A simplified version of the fourth one, the implementation model, is also presented in this document, in Section 2.3, Hardware and Software Mapping, which contains a UML Deployment Diagram of the system.</w:t>
-      </w:r>
-      <w:r>
-        <w:rPr>
-          <w:noProof/>
-        </w:rPr>
-        <w:t xml:space="preserve"> The design and deployment models should provide a detailed description of the system structure without reling on implementation details and which could be ported to any </w:t>
-      </w:r>
-      <w:r>
-        <w:rPr>
-          <w:noProof/>
-        </w:rPr>
-        <w:t xml:space="preserve">desired platform with sufficient functionalities.  </w:t>
-      </w:r>
-    </w:p>
-    <w:p>
-      <w:pPr>
-        <w:pStyle w:val="Heading2"/>
-        <w:rPr>
-          <w:noProof/>
-        </w:rPr>
-      </w:pPr>
-      <w:bookmarkStart w:id="19" w:name="_Toc20817895"/>
-      <w:bookmarkStart w:id="20" w:name="_Toc23719584"/>
-      <w:r>
-        <w:rPr>
-          <w:noProof/>
-        </w:rPr>
-        <w:t>Definitions, Acronyms, and Abbreviations</w:t>
-      </w:r>
       <w:bookmarkEnd w:id="19"/>
-      <w:bookmarkEnd w:id="20"/>
     </w:p>
     <w:p>
       <w:r>
@@ -5382,39 +5421,52 @@
       </w:tr>
     </w:tbl>
     <w:p>
-      <w:bookmarkStart w:id="21" w:name="_Ref20702722"/>
+      <w:bookmarkStart w:id="20" w:name="_Ref20702722"/>
       <w:r>
         <w:t xml:space="preserve">Table </w:t>
       </w:r>
-      <w:fldSimple w:instr=" SEQ Table \* ARABIC ">
-        <w:r>
-          <w:rPr>
-            <w:noProof/>
-          </w:rPr>
-          <w:t>1</w:t>
-        </w:r>
-      </w:fldSimple>
+      <w:r>
+        <w:fldChar w:fldCharType="begin"/>
+      </w:r>
+      <w:r>
+        <w:instrText xml:space="preserve"> SEQ Table \* ARABIC </w:instrText>
+      </w:r>
+      <w:r>
+        <w:fldChar w:fldCharType="separate"/>
+      </w:r>
+      <w:r>
+        <w:rPr>
+          <w:noProof/>
+        </w:rPr>
+        <w:t>1</w:t>
+      </w:r>
+      <w:r>
+        <w:rPr>
+          <w:noProof/>
+        </w:rPr>
+        <w:fldChar w:fldCharType="end"/>
+      </w:r>
       <w:r>
         <w:t>: Definitions, Acronyms, and Abbreviation</w:t>
       </w:r>
+      <w:bookmarkEnd w:id="20"/>
+    </w:p>
+    <w:p>
+      <w:pPr>
+        <w:pStyle w:val="Heading2"/>
+        <w:rPr>
+          <w:noProof/>
+          <w:sz w:val="24"/>
+          <w:szCs w:val="22"/>
+        </w:rPr>
+      </w:pPr>
+      <w:bookmarkStart w:id="21" w:name="_Toc20817896"/>
+      <w:bookmarkStart w:id="22" w:name="_Toc23719585"/>
+      <w:r>
+        <w:t>Overview of the Document</w:t>
+      </w:r>
       <w:bookmarkEnd w:id="21"/>
-    </w:p>
-    <w:p>
-      <w:pPr>
-        <w:pStyle w:val="Heading2"/>
-        <w:rPr>
-          <w:noProof/>
-          <w:sz w:val="24"/>
-          <w:szCs w:val="22"/>
-        </w:rPr>
-      </w:pPr>
-      <w:bookmarkStart w:id="22" w:name="_Toc20817896"/>
-      <w:bookmarkStart w:id="23" w:name="_Toc23719585"/>
-      <w:r>
-        <w:t>Overview of the Document</w:t>
-      </w:r>
       <w:bookmarkEnd w:id="22"/>
-      <w:bookmarkEnd w:id="23"/>
     </w:p>
     <w:p>
       <w:pPr>
@@ -5447,64 +5499,80 @@
       <w:pPr>
         <w:pStyle w:val="Heading1"/>
       </w:pPr>
-      <w:bookmarkStart w:id="24" w:name="_Toc23719586"/>
+      <w:bookmarkStart w:id="23" w:name="_Toc23719586"/>
       <w:r>
         <w:lastRenderedPageBreak/>
         <w:t>Proposed Software Architecture</w:t>
       </w:r>
+      <w:bookmarkEnd w:id="23"/>
+      <w:r>
+        <w:t xml:space="preserve"> </w:t>
+      </w:r>
+    </w:p>
+    <w:p>
+      <w:r>
+        <w:t>The following sections contain a top-level description of the architecture of the Student Organization System (SOS), including subsystems decomposition, as well as data management and security requirements. Section 2.1 contains a general overview of the system, including a general description of the architectural patterns used. Following that, Section 2.2 contains a subsystem decomposition for the SOS. Section 2.3 contains a UML Deployment Diagram showing the hardware and software mapping expected for the system. Section 2.4 contains the requirements and schema used for persistent data in the system. Finally, Section 2.5 contains the security requirements and schema for the system</w:t>
+      </w:r>
+    </w:p>
+    <w:p>
+      <w:pPr>
+        <w:pStyle w:val="Heading2"/>
+      </w:pPr>
+      <w:bookmarkStart w:id="24" w:name="_Toc23719587"/>
+      <w:r>
+        <w:t>Overview</w:t>
+      </w:r>
       <w:bookmarkEnd w:id="24"/>
-      <w:r>
-        <w:t xml:space="preserve"> </w:t>
-      </w:r>
-    </w:p>
-    <w:p>
-      <w:r>
-        <w:t>The following sections contain a top-level description of the architecture of the Student Organization System (SOS), including subsystems decomposition, as well as data management and security requirements. Section 2.1 contains a general overview of the system, including a general description of the architectural patterns used. Following that, Section 2.2 contains a subsystem decomposition for the SOS. Section 2.3 contains a UML Deployment Diagram showing the hardware and software mapping expected for the system. Section 2.4 contains the requirements and schema used for persistent data in the system. Finally, Section 2.5 contains the security requirements and schema for the system</w:t>
+    </w:p>
+    <w:p>
+      <w:r>
+        <w:t xml:space="preserve">The SOS system is implemented using a Three-Tier Architecture (3TA). In a 3TA, </w:t>
+      </w:r>
+      <w:r>
+        <w:t xml:space="preserve">systems components are divided along three layers: (a) an Interface layer, which includes the objects that interact with the user, in the SOS’s case, a front-end Website; (b) an Application Logic layer, which includes the control and entity objects implementing the system’s logic, in the SOS’s case, a back-end Java server; and (c) a Storage layer, which contains, maintains, and retrieves the persistent objects. The 3TA was chosen because it allows the SOS system to be divided into interchangeable layers which can be updated and maintained separately </w:t>
+      </w:r>
+      <w:proofErr w:type="gramStart"/>
+      <w:r>
+        <w:t>as long as</w:t>
+      </w:r>
+      <w:proofErr w:type="gramEnd"/>
+      <w:r>
+        <w:t xml:space="preserve"> their interfaces are respected. Moreover, it allows each of the layers to be hosted in different systems, which matches the desired deployment structure of a front-end client, a back-end system, and a separated storage system (see Section 2.3 for a full deployment description). In addition, 3TA has superior performance for medium-to-high volume environment, which matches the expected volume that the SOS system would experience if deployed in </w:t>
+      </w:r>
+      <w:r>
+        <w:t>its target environment (universities and other similar closed communities). The SOS system subdivides its structure into more than three subsystems, but these are grouped into each of the three layers of a 3TA. This mapping is presented in the following section, Section 2.2.</w:t>
+      </w:r>
+    </w:p>
+    <w:p>
+      <w:r>
+        <w:t xml:space="preserve">Besides the 3TA, the SOS system also implements a Repository Architecture. In a repository architecture, </w:t>
+      </w:r>
+      <w:proofErr w:type="gramStart"/>
+      <w:r>
+        <w:t>a number of</w:t>
+      </w:r>
+      <w:proofErr w:type="gramEnd"/>
+      <w:r>
+        <w:t xml:space="preserve"> subsystems access and modify data from a single data structure (a repository) which mediates their interaction. </w:t>
+      </w:r>
+      <w:r>
+        <w:t xml:space="preserve">This architecture is used in the third layer, the storage. Because our primary architecture is 3TA, most of the subsystem interaction is not mediated by the repository, but instead by within-layer connections. However, some subsystems do interact with the repository in their interaction with the storage layer. This architecture was chosen because it serves as an efficient way to store a large amount of data and retrieve it from a single monolithic source. Moreover, it reduces the overheard of a transient data between software components. </w:t>
+      </w:r>
+    </w:p>
+    <w:p>
+      <w:r>
+        <w:t xml:space="preserve">The combination of these two architectures was chosen to meet the standards and expectations of the non-functional requirements of both performance and reliability, since both architectures ensure that the system will be responsive and quick to handle requires. </w:t>
       </w:r>
     </w:p>
     <w:p>
       <w:pPr>
         <w:pStyle w:val="Heading2"/>
       </w:pPr>
-      <w:bookmarkStart w:id="25" w:name="_Toc23719587"/>
-      <w:r>
-        <w:t>Overview</w:t>
+      <w:bookmarkStart w:id="25" w:name="_Toc23719588"/>
+      <w:r>
+        <w:t>Subsystem Decomposition.</w:t>
       </w:r>
       <w:bookmarkEnd w:id="25"/>
-    </w:p>
-    <w:p>
-      <w:r>
-        <w:t xml:space="preserve">The SOS system is implemented using a Three-Tier Architecture (3TA). In a 3TA, </w:t>
-      </w:r>
-      <w:r>
-        <w:t xml:space="preserve">systems components are divided along three layers: (a) an Interface layer, which includes the objects that interact with the user, in the SOS’s case, a front-end Website; (b) an Application Logic layer, which includes the control and entity objects implementing the system’s logic, in the SOS’s case, a back-end Java server; and (c) a Storage layer, which contains, maintains, and retrieves the persistent objects. The 3TA was chosen because it allows the SOS system to be divided into interchangeable layers which can be updated and maintained separately as long as their interfaces are respected. Moreover, it allows each of the layers to be hosted in different systems, which matches the desired deployment structure of a front-end client, a back-end system, and a separated storage system (see Section 2.3 for a full deployment description). In addition, 3TA has superior performance for medium-to-high volume environment, which matches the expected volume that the SOS system would experience if deployed in </w:t>
-      </w:r>
-      <w:r>
-        <w:t>its target environment (universities and other similar closed communities). The SOS system subdivides its structure into more than three subsystems, but these are grouped into each of the three layers of a 3TA. This mapping is presented in the following section, Section 2.2.</w:t>
-      </w:r>
-    </w:p>
-    <w:p>
-      <w:r>
-        <w:t xml:space="preserve">Besides the 3TA, the SOS system also implements a Repository Architecture. In a repository architecture, a number of subsystems access and modify data from a single data structure (a repository) which mediates their interaction. </w:t>
-      </w:r>
-      <w:r>
-        <w:t xml:space="preserve">This architecture is used in the third layer, the storage. Because our primary architecture is 3TA, most of the subsystem interaction is not mediated by the repository, but instead by within-layer connections. However, some subsystems do interact with the repository in their interaction with the storage layer. This architecture was chosen because it serves as an efficient way to store a large amount of data and retrieve it from a single monolithic source. Moreover, it reduces the overheard of a transient data between software components. </w:t>
-      </w:r>
-    </w:p>
-    <w:p>
-      <w:r>
-        <w:t xml:space="preserve">The combination of these two architectures was chosen to meet the standards and expectations of the non-functional requirements of both performance and reliability, since both architectures ensure that the system will be responsive and quick to handle requires. </w:t>
-      </w:r>
-    </w:p>
-    <w:p>
-      <w:pPr>
-        <w:pStyle w:val="Heading2"/>
-      </w:pPr>
-      <w:bookmarkStart w:id="26" w:name="_Toc23719588"/>
-      <w:r>
-        <w:t>Subsystem Decomposition.</w:t>
-      </w:r>
-      <w:bookmarkEnd w:id="26"/>
     </w:p>
     <w:p>
       <w:r>
@@ -5682,10 +5750,47 @@
       <w:pPr>
         <w:pStyle w:val="Heading2"/>
       </w:pPr>
-      <w:bookmarkStart w:id="27" w:name="_Toc23719589"/>
+      <w:bookmarkStart w:id="26" w:name="_Toc23719589"/>
       <w:r>
         <w:t>Hardware and Software Mapping</w:t>
       </w:r>
+      <w:bookmarkEnd w:id="26"/>
+    </w:p>
+    <w:p>
+      <w:pPr>
+        <w:rPr>
+          <w:color w:val="FF0000"/>
+        </w:rPr>
+      </w:pPr>
+      <w:r>
+        <w:rPr>
+          <w:color w:val="FF0000"/>
+        </w:rPr>
+        <w:t xml:space="preserve">Deployment Diagram in </w:t>
+      </w:r>
+      <w:proofErr w:type="spellStart"/>
+      <w:r>
+        <w:rPr>
+          <w:color w:val="FF0000"/>
+        </w:rPr>
+        <w:t>SOS.mdj</w:t>
+      </w:r>
+      <w:proofErr w:type="spellEnd"/>
+      <w:r>
+        <w:rPr>
+          <w:color w:val="FF0000"/>
+        </w:rPr>
+        <w:t xml:space="preserve">. </w:t>
+      </w:r>
+    </w:p>
+    <w:p>
+      <w:pPr>
+        <w:pStyle w:val="Heading2"/>
+      </w:pPr>
+      <w:bookmarkStart w:id="27" w:name="_Toc23719590"/>
+      <w:r>
+        <w:t>Persistent Data Management</w:t>
+      </w:r>
       <w:bookmarkEnd w:id="27"/>
     </w:p>
     <w:p>
@@ -5698,41 +5803,18 @@
         <w:rPr>
           <w:color w:val="FF0000"/>
         </w:rPr>
-        <w:t xml:space="preserve">Deployment Diagram in SOS.mdj. </w:t>
+        <w:t xml:space="preserve">Add Stuff Here. </w:t>
       </w:r>
     </w:p>
     <w:p>
       <w:pPr>
         <w:pStyle w:val="Heading2"/>
       </w:pPr>
-      <w:bookmarkStart w:id="28" w:name="_Toc23719590"/>
-      <w:r>
-        <w:t>Persistent Data Management</w:t>
+      <w:bookmarkStart w:id="28" w:name="_Toc23719591"/>
+      <w:r>
+        <w:t>Security Management</w:t>
       </w:r>
       <w:bookmarkEnd w:id="28"/>
-    </w:p>
-    <w:p>
-      <w:pPr>
-        <w:rPr>
-          <w:color w:val="FF0000"/>
-        </w:rPr>
-      </w:pPr>
-      <w:r>
-        <w:rPr>
-          <w:color w:val="FF0000"/>
-        </w:rPr>
-        <w:t xml:space="preserve">Add Stuff Here. </w:t>
-      </w:r>
-    </w:p>
-    <w:p>
-      <w:pPr>
-        <w:pStyle w:val="Heading2"/>
-      </w:pPr>
-      <w:bookmarkStart w:id="29" w:name="_Toc23719591"/>
-      <w:r>
-        <w:t>Security Management</w:t>
-      </w:r>
-      <w:bookmarkEnd w:id="29"/>
     </w:p>
     <w:p>
       <w:pPr>
@@ -5760,7 +5842,7 @@
           <w:rFonts w:cs="Times New Roman"/>
         </w:rPr>
       </w:pPr>
-      <w:bookmarkStart w:id="30" w:name="_Toc23719592"/>
+      <w:bookmarkStart w:id="29" w:name="_Toc23719592"/>
       <w:r>
         <w:rPr>
           <w:rFonts w:cs="Times New Roman"/>
@@ -5768,7 +5850,7 @@
         <w:lastRenderedPageBreak/>
         <w:t>Detailed Design</w:t>
       </w:r>
-      <w:bookmarkEnd w:id="30"/>
+      <w:bookmarkEnd w:id="29"/>
     </w:p>
     <w:p>
       <w:pPr>
@@ -5789,11 +5871,11 @@
       <w:pPr>
         <w:pStyle w:val="Heading2"/>
       </w:pPr>
-      <w:bookmarkStart w:id="31" w:name="_Toc23719593"/>
+      <w:bookmarkStart w:id="30" w:name="_Toc23719593"/>
       <w:r>
         <w:t>Overview</w:t>
       </w:r>
-      <w:bookmarkEnd w:id="31"/>
+      <w:bookmarkEnd w:id="30"/>
     </w:p>
     <w:p>
       <w:pPr>
@@ -5814,11 +5896,11 @@
       <w:pPr>
         <w:pStyle w:val="Heading2"/>
       </w:pPr>
-      <w:bookmarkStart w:id="32" w:name="_Toc23719594"/>
+      <w:bookmarkStart w:id="31" w:name="_Toc23719594"/>
       <w:r>
         <w:t>State Machine</w:t>
       </w:r>
-      <w:bookmarkEnd w:id="32"/>
+      <w:bookmarkEnd w:id="31"/>
     </w:p>
     <w:p>
       <w:pPr>
@@ -5839,11 +5921,11 @@
       <w:pPr>
         <w:pStyle w:val="Heading2"/>
       </w:pPr>
-      <w:bookmarkStart w:id="33" w:name="_Toc23719595"/>
+      <w:bookmarkStart w:id="32" w:name="_Toc23719595"/>
       <w:r>
         <w:t>Object Interaction</w:t>
       </w:r>
-      <w:bookmarkEnd w:id="33"/>
+      <w:bookmarkEnd w:id="32"/>
     </w:p>
     <w:p>
       <w:pPr>
@@ -5864,21 +5946,21 @@
       <w:pPr>
         <w:pStyle w:val="Heading2"/>
       </w:pPr>
-      <w:bookmarkStart w:id="34" w:name="_Toc23719596"/>
+      <w:bookmarkStart w:id="33" w:name="_Toc23719596"/>
       <w:r>
         <w:t>Detailed Class Design</w:t>
       </w:r>
+      <w:bookmarkEnd w:id="33"/>
+    </w:p>
+    <w:p>
+      <w:pPr>
+        <w:pStyle w:val="Heading3"/>
+      </w:pPr>
+      <w:bookmarkStart w:id="34" w:name="_Toc23719597"/>
+      <w:r>
+        <w:t>Class Description</w:t>
+      </w:r>
       <w:bookmarkEnd w:id="34"/>
-    </w:p>
-    <w:p>
-      <w:pPr>
-        <w:pStyle w:val="Heading3"/>
-      </w:pPr>
-      <w:bookmarkStart w:id="35" w:name="_Toc23719597"/>
-      <w:r>
-        <w:t>Class Description</w:t>
-      </w:r>
-      <w:bookmarkEnd w:id="35"/>
     </w:p>
     <w:p>
       <w:pPr>
@@ -5899,31 +5981,40 @@
           <w:rFonts w:cs="Times New Roman"/>
           <w:color w:val="FF0000"/>
         </w:rPr>
-        <w:t>Most of them done in SOS.mdj</w:t>
-      </w:r>
-    </w:p>
-    <w:p>
-      <w:pPr>
-        <w:pStyle w:val="Heading3"/>
-      </w:pPr>
-      <w:bookmarkStart w:id="36" w:name="_Toc23719598"/>
-      <w:r>
-        <w:t>Control Objects Description</w:t>
-      </w:r>
-      <w:bookmarkEnd w:id="36"/>
-    </w:p>
-    <w:p>
-      <w:pPr>
+        <w:t xml:space="preserve">Most of them done in </w:t>
+      </w:r>
+      <w:proofErr w:type="spellStart"/>
+      <w:r>
         <w:rPr>
           <w:rFonts w:cs="Times New Roman"/>
           <w:color w:val="FF0000"/>
         </w:rPr>
-      </w:pPr>
-      <w:r>
+        <w:t>SOS.mdj</w:t>
+      </w:r>
+      <w:proofErr w:type="spellEnd"/>
+    </w:p>
+    <w:p>
+      <w:pPr>
+        <w:pStyle w:val="Heading3"/>
+      </w:pPr>
+      <w:bookmarkStart w:id="35" w:name="_Toc23719598"/>
+      <w:r>
+        <w:t>Control Objects Description</w:t>
+      </w:r>
+      <w:bookmarkEnd w:id="35"/>
+    </w:p>
+    <w:p>
+      <w:pPr>
         <w:rPr>
           <w:rFonts w:cs="Times New Roman"/>
           <w:color w:val="FF0000"/>
         </w:rPr>
+      </w:pPr>
+      <w:r>
+        <w:rPr>
+          <w:rFonts w:cs="Times New Roman"/>
+          <w:color w:val="FF0000"/>
+        </w:rPr>
         <w:t xml:space="preserve">Add something here. </w:t>
       </w:r>
     </w:p>
@@ -5943,15 +6034,15 @@
       <w:pPr>
         <w:pStyle w:val="Heading1"/>
       </w:pPr>
-      <w:bookmarkStart w:id="37" w:name="_Toc20817982"/>
-      <w:bookmarkStart w:id="38" w:name="_Toc23719599"/>
-      <w:bookmarkStart w:id="39" w:name="_Toc20817907"/>
+      <w:bookmarkStart w:id="36" w:name="_Toc20817982"/>
+      <w:bookmarkStart w:id="37" w:name="_Toc23719599"/>
+      <w:bookmarkStart w:id="38" w:name="_Toc20817907"/>
       <w:r>
         <w:lastRenderedPageBreak/>
         <w:t>Glossary</w:t>
       </w:r>
+      <w:bookmarkEnd w:id="36"/>
       <w:bookmarkEnd w:id="37"/>
-      <w:bookmarkEnd w:id="38"/>
     </w:p>
     <w:p>
       <w:pPr>
@@ -6025,7 +6116,15 @@
         <w:t>a</w:t>
       </w:r>
       <w:r>
-        <w:t xml:space="preserve"> bar chart where the x-axis is time and the y-axis is the different tasks, and the duration of each task is represented by the length of a bar.</w:t>
+        <w:t xml:space="preserve"> bar chart where the x-axis is time and the y-axis </w:t>
+      </w:r>
+      <w:proofErr w:type="gramStart"/>
+      <w:r>
+        <w:t>is</w:t>
+      </w:r>
+      <w:proofErr w:type="gramEnd"/>
+      <w:r>
+        <w:t xml:space="preserve"> the different tasks, and the duration of each task is represented by the length of a bar.</w:t>
       </w:r>
     </w:p>
     <w:p>
@@ -6436,15 +6535,15 @@
       <w:pPr>
         <w:pStyle w:val="Heading1"/>
       </w:pPr>
-      <w:bookmarkStart w:id="40" w:name="_Toc20817983"/>
-      <w:bookmarkStart w:id="41" w:name="_Toc23719600"/>
-      <w:bookmarkEnd w:id="39"/>
+      <w:bookmarkStart w:id="39" w:name="_Toc20817983"/>
+      <w:bookmarkStart w:id="40" w:name="_Toc23719600"/>
+      <w:bookmarkEnd w:id="38"/>
       <w:r>
         <w:lastRenderedPageBreak/>
         <w:t>Approval Page:</w:t>
       </w:r>
+      <w:bookmarkEnd w:id="39"/>
       <w:bookmarkEnd w:id="40"/>
-      <w:bookmarkEnd w:id="41"/>
     </w:p>
     <w:p/>
     <w:p>
@@ -6528,8 +6627,13 @@
     </w:p>
     <w:p/>
     <w:p>
-      <w:r>
-        <w:t>Yovanni Jones</w:t>
+      <w:proofErr w:type="spellStart"/>
+      <w:r>
+        <w:t>Yovanni</w:t>
+      </w:r>
+      <w:proofErr w:type="spellEnd"/>
+      <w:r>
+        <w:t xml:space="preserve"> Jones</w:t>
       </w:r>
       <w:r>
         <w:tab/>
@@ -6577,9 +6681,19 @@
     </w:p>
     <w:p/>
     <w:p>
-      <w:r>
-        <w:t>M.Kian Maroofi</w:t>
-      </w:r>
+      <w:proofErr w:type="spellStart"/>
+      <w:r>
+        <w:t>M.Kian</w:t>
+      </w:r>
+      <w:proofErr w:type="spellEnd"/>
+      <w:r>
+        <w:t xml:space="preserve"> </w:t>
+      </w:r>
+      <w:proofErr w:type="spellStart"/>
+      <w:r>
+        <w:t>Maroofi</w:t>
+      </w:r>
+      <w:proofErr w:type="spellEnd"/>
       <w:r>
         <w:tab/>
       </w:r>
@@ -6629,8 +6743,13 @@
     </w:p>
     <w:p/>
     <w:p>
-      <w:r>
-        <w:t>Teriq Douglas</w:t>
+      <w:proofErr w:type="spellStart"/>
+      <w:r>
+        <w:t>Teriq</w:t>
+      </w:r>
+      <w:proofErr w:type="spellEnd"/>
+      <w:r>
+        <w:t xml:space="preserve"> Douglas</w:t>
       </w:r>
       <w:r>
         <w:tab/>
@@ -6733,8 +6852,8 @@
         <w:br w:type="page"/>
       </w:r>
     </w:p>
+    <w:bookmarkStart w:id="41" w:name="_Toc23719601" w:displacedByCustomXml="next"/>
     <w:bookmarkStart w:id="42" w:name="_Toc20817984" w:displacedByCustomXml="next"/>
-    <w:bookmarkStart w:id="43" w:name="_Toc23719601" w:displacedByCustomXml="next"/>
     <w:sdt>
       <w:sdtPr>
         <w:rPr>
@@ -6748,6 +6867,7 @@
           <w:docPartUnique/>
         </w:docPartObj>
       </w:sdtPr>
+      <w:sdtEndPr/>
       <w:sdtContent>
         <w:p>
           <w:pPr>
@@ -6756,14 +6876,15 @@
           <w:r>
             <w:t>References</w:t>
           </w:r>
-          <w:bookmarkEnd w:id="43"/>
           <w:bookmarkEnd w:id="42"/>
+          <w:bookmarkEnd w:id="41"/>
         </w:p>
         <w:sdt>
           <w:sdtPr>
             <w:id w:val="-573587230"/>
             <w:bibliography/>
           </w:sdtPr>
+          <w:sdtEndPr/>
           <w:sdtContent>
             <w:p>
               <w:pPr>
@@ -6863,32 +6984,32 @@
       <w:pPr>
         <w:pStyle w:val="Heading1"/>
       </w:pPr>
-      <w:bookmarkStart w:id="44" w:name="_Toc20817985"/>
-      <w:bookmarkStart w:id="45" w:name="_Toc23719602"/>
+      <w:bookmarkStart w:id="43" w:name="_Toc20817985"/>
+      <w:bookmarkStart w:id="44" w:name="_Toc23719602"/>
       <w:r>
         <w:lastRenderedPageBreak/>
         <w:t>Appendices</w:t>
       </w:r>
+      <w:bookmarkEnd w:id="43"/>
       <w:bookmarkEnd w:id="44"/>
+    </w:p>
+    <w:p>
+      <w:pPr>
+        <w:pStyle w:val="Heading2"/>
+      </w:pPr>
+      <w:bookmarkStart w:id="45" w:name="_Toc20817986"/>
+      <w:bookmarkStart w:id="46" w:name="_Toc23719603"/>
+      <w:r>
+        <w:t>Appendix A</w:t>
+      </w:r>
+      <w:r>
+        <w:t xml:space="preserve"> – </w:t>
+      </w:r>
       <w:bookmarkEnd w:id="45"/>
-    </w:p>
-    <w:p>
-      <w:pPr>
-        <w:pStyle w:val="Heading2"/>
-      </w:pPr>
-      <w:bookmarkStart w:id="46" w:name="_Toc20817986"/>
-      <w:bookmarkStart w:id="47" w:name="_Toc23719603"/>
-      <w:r>
-        <w:t>Appendix A</w:t>
-      </w:r>
-      <w:r>
-        <w:t xml:space="preserve"> – </w:t>
+      <w:r>
+        <w:t>Use Case Diagram</w:t>
       </w:r>
       <w:bookmarkEnd w:id="46"/>
-      <w:r>
-        <w:t>Use Case Diagram</w:t>
-      </w:r>
-      <w:bookmarkEnd w:id="47"/>
     </w:p>
     <w:p>
       <w:r>
@@ -6973,19 +7094,35 @@
         <w:pStyle w:val="Caption"/>
         <w:jc w:val="center"/>
       </w:pPr>
-      <w:bookmarkStart w:id="48" w:name="_Ref23718809"/>
+      <w:bookmarkStart w:id="47" w:name="_Ref23718809"/>
       <w:r>
         <w:t xml:space="preserve">Figure </w:t>
       </w:r>
-      <w:fldSimple w:instr=" SEQ Figure \* ARABIC ">
-        <w:r>
-          <w:rPr>
-            <w:noProof/>
-          </w:rPr>
-          <w:t>11</w:t>
-        </w:r>
-      </w:fldSimple>
-      <w:bookmarkEnd w:id="48"/>
+      <w:r>
+        <w:fldChar w:fldCharType="begin"/>
+      </w:r>
+      <w:r>
+        <w:instrText xml:space="preserve"> SEQ Figur</w:instrText>
+      </w:r>
+      <w:r>
+        <w:instrText xml:space="preserve">e \* ARABIC </w:instrText>
+      </w:r>
+      <w:r>
+        <w:fldChar w:fldCharType="separate"/>
+      </w:r>
+      <w:r>
+        <w:rPr>
+          <w:noProof/>
+        </w:rPr>
+        <w:t>11</w:t>
+      </w:r>
+      <w:r>
+        <w:rPr>
+          <w:noProof/>
+        </w:rPr>
+        <w:fldChar w:fldCharType="end"/>
+      </w:r>
+      <w:bookmarkEnd w:id="47"/>
       <w:r>
         <w:t>: Use case diagram for the implemented Use Cases.</w:t>
       </w:r>
@@ -7006,8 +7143,8 @@
       <w:pPr>
         <w:pStyle w:val="Heading2"/>
       </w:pPr>
-      <w:bookmarkStart w:id="49" w:name="_Toc20817987"/>
-      <w:bookmarkStart w:id="50" w:name="_Toc23719604"/>
+      <w:bookmarkStart w:id="48" w:name="_Toc20817987"/>
+      <w:bookmarkStart w:id="49" w:name="_Toc23719604"/>
       <w:r>
         <w:lastRenderedPageBreak/>
         <w:t>Appendix B</w:t>
@@ -7015,21 +7152,21 @@
       <w:r>
         <w:t xml:space="preserve"> – </w:t>
       </w:r>
+      <w:bookmarkEnd w:id="48"/>
+      <w:r>
+        <w:t>Implemented Use Cases</w:t>
+      </w:r>
       <w:bookmarkEnd w:id="49"/>
-      <w:r>
-        <w:t>Implemented Use Cases</w:t>
+    </w:p>
+    <w:p>
+      <w:pPr>
+        <w:pStyle w:val="Heading3"/>
+      </w:pPr>
+      <w:bookmarkStart w:id="50" w:name="_Toc23719605"/>
+      <w:r>
+        <w:t>Create Event</w:t>
       </w:r>
       <w:bookmarkEnd w:id="50"/>
-    </w:p>
-    <w:p>
-      <w:pPr>
-        <w:pStyle w:val="Heading3"/>
-      </w:pPr>
-      <w:bookmarkStart w:id="51" w:name="_Toc23719605"/>
-      <w:r>
-        <w:t>Create Event</w:t>
-      </w:r>
-      <w:bookmarkEnd w:id="51"/>
     </w:p>
     <w:p>
       <w:pPr>
@@ -8122,7 +8259,27 @@
           <w:sz w:val="24"/>
           <w:szCs w:val="24"/>
         </w:rPr>
-        <w:t xml:space="preserve"> the Event Creation to complete at a later date. </w:t>
+        <w:t xml:space="preserve"> the Event Creation to complete </w:t>
+      </w:r>
+      <w:proofErr w:type="gramStart"/>
+      <w:r>
+        <w:rPr>
+          <w:rFonts w:ascii="Times New Roman" w:hAnsi="Times New Roman"/>
+          <w:noProof w:val="0"/>
+          <w:sz w:val="24"/>
+          <w:szCs w:val="24"/>
+        </w:rPr>
+        <w:t>at a later date</w:t>
+      </w:r>
+      <w:proofErr w:type="gramEnd"/>
+      <w:r>
+        <w:rPr>
+          <w:rFonts w:ascii="Times New Roman" w:hAnsi="Times New Roman"/>
+          <w:noProof w:val="0"/>
+          <w:sz w:val="24"/>
+          <w:szCs w:val="24"/>
+        </w:rPr>
+        <w:t xml:space="preserve">. </w:t>
       </w:r>
     </w:p>
     <w:p>
@@ -9134,12 +9291,12 @@
       <w:pPr>
         <w:pStyle w:val="Heading3"/>
       </w:pPr>
-      <w:bookmarkStart w:id="52" w:name="_Toc23719606"/>
-      <w:bookmarkStart w:id="53" w:name="_Toc20817988"/>
+      <w:bookmarkStart w:id="51" w:name="_Toc23719606"/>
+      <w:bookmarkStart w:id="52" w:name="_Toc20817988"/>
       <w:r>
         <w:t>Grant Organizer Role</w:t>
       </w:r>
-      <w:bookmarkEnd w:id="52"/>
+      <w:bookmarkEnd w:id="51"/>
     </w:p>
     <w:p>
       <w:pPr>
@@ -10707,11 +10864,11 @@
       <w:pPr>
         <w:pStyle w:val="Heading3"/>
       </w:pPr>
-      <w:bookmarkStart w:id="54" w:name="_Toc23719607"/>
+      <w:bookmarkStart w:id="53" w:name="_Toc23719607"/>
       <w:r>
         <w:t>Attending an Event</w:t>
       </w:r>
-      <w:bookmarkEnd w:id="54"/>
+      <w:bookmarkEnd w:id="53"/>
     </w:p>
     <w:p>
       <w:pPr>
@@ -12302,11 +12459,11 @@
       <w:pPr>
         <w:pStyle w:val="Heading3"/>
       </w:pPr>
-      <w:bookmarkStart w:id="55" w:name="_Toc23719608"/>
+      <w:bookmarkStart w:id="54" w:name="_Toc23719608"/>
       <w:r>
         <w:t>Edit Profile</w:t>
       </w:r>
-      <w:bookmarkEnd w:id="55"/>
+      <w:bookmarkEnd w:id="54"/>
     </w:p>
     <w:p>
       <w:pPr>
@@ -12754,7 +12911,25 @@
           <w:color w:val="000000"/>
           <w:szCs w:val="20"/>
         </w:rPr>
-        <w:t>Date Of Birth</w:t>
+        <w:t xml:space="preserve">Date </w:t>
+      </w:r>
+      <w:proofErr w:type="gramStart"/>
+      <w:r>
+        <w:rPr>
+          <w:rFonts w:ascii="Times" w:eastAsia="Times New Roman" w:hAnsi="Times" w:cs="Times New Roman"/>
+          <w:color w:val="000000"/>
+          <w:szCs w:val="20"/>
+        </w:rPr>
+        <w:t>Of</w:t>
+      </w:r>
+      <w:proofErr w:type="gramEnd"/>
+      <w:r>
+        <w:rPr>
+          <w:rFonts w:ascii="Times" w:eastAsia="Times New Roman" w:hAnsi="Times" w:cs="Times New Roman"/>
+          <w:color w:val="000000"/>
+          <w:szCs w:val="20"/>
+        </w:rPr>
+        <w:t xml:space="preserve"> Birth</w:t>
       </w:r>
     </w:p>
     <w:p>
@@ -13512,10 +13687,7 @@
         </w:rPr>
       </w:pPr>
       <w:r>
-        <w:t>No previous training or knowledge</w:t>
-      </w:r>
-      <w:r>
-        <w:t xml:space="preserve"> required to use this functionality.</w:t>
+        <w:t>No previous training or knowledge required to use this functionality.</w:t>
       </w:r>
     </w:p>
     <w:p>
@@ -13549,10 +13721,7 @@
         </w:rPr>
       </w:pPr>
       <w:r>
-        <w:t>Users</w:t>
-      </w:r>
-      <w:r>
-        <w:t xml:space="preserve"> should take less than 10 minutes to</w:t>
+        <w:t>Users should take less than 10 minutes to</w:t>
       </w:r>
       <w:r>
         <w:rPr>
@@ -14019,11 +14188,11 @@
       <w:pPr>
         <w:pStyle w:val="Heading3"/>
       </w:pPr>
-      <w:bookmarkStart w:id="56" w:name="_Toc23719609"/>
+      <w:bookmarkStart w:id="55" w:name="_Toc23719609"/>
       <w:r>
         <w:t>Access Events by Location</w:t>
       </w:r>
-      <w:bookmarkEnd w:id="56"/>
+      <w:bookmarkEnd w:id="55"/>
     </w:p>
     <w:p>
       <w:pPr>
@@ -15376,8 +15545,17 @@
           <w:noProof w:val="0"/>
           <w:sz w:val="24"/>
         </w:rPr>
-        <w:t xml:space="preserve"> Kian Maroofi</w:t>
-      </w:r>
+        <w:t xml:space="preserve"> Kian </w:t>
+      </w:r>
+      <w:proofErr w:type="spellStart"/>
+      <w:r>
+        <w:rPr>
+          <w:noProof w:val="0"/>
+          <w:sz w:val="24"/>
+        </w:rPr>
+        <w:t>Maroofi</w:t>
+      </w:r>
+      <w:proofErr w:type="spellEnd"/>
     </w:p>
     <w:p>
       <w:pPr>
@@ -15438,11 +15616,11 @@
       <w:pPr>
         <w:pStyle w:val="Heading3"/>
       </w:pPr>
-      <w:bookmarkStart w:id="57" w:name="_Toc23719610"/>
+      <w:bookmarkStart w:id="56" w:name="_Toc23719610"/>
       <w:r>
         <w:t>Create Organization</w:t>
       </w:r>
-      <w:bookmarkEnd w:id="57"/>
+      <w:bookmarkEnd w:id="56"/>
     </w:p>
     <w:p>
       <w:pPr>
@@ -15645,6 +15823,33 @@
           <w:sz w:val="24"/>
         </w:rPr>
         <w:t xml:space="preserve"> is successfully logged into the application.</w:t>
+      </w:r>
+    </w:p>
+    <w:p>
+      <w:pPr>
+        <w:pStyle w:val="Body"/>
+        <w:numPr>
+          <w:ilvl w:val="1"/>
+          <w:numId w:val="11"/>
+        </w:numPr>
+        <w:tabs>
+          <w:tab w:val="left" w:pos="532"/>
+        </w:tabs>
+        <w:spacing w:line="276" w:lineRule="auto"/>
+        <w:jc w:val="both"/>
+        <w:rPr>
+          <w:iCs/>
+          <w:noProof w:val="0"/>
+          <w:sz w:val="24"/>
+        </w:rPr>
+      </w:pPr>
+      <w:r>
+        <w:rPr>
+          <w:iCs/>
+          <w:noProof w:val="0"/>
+          <w:sz w:val="24"/>
+        </w:rPr>
+        <w:t>User is in the Organizations Page and the organizations they are part off are already loaded onto the screen.</w:t>
       </w:r>
     </w:p>
     <w:p>
@@ -15711,35 +15916,14 @@
           <w:noProof w:val="0"/>
           <w:sz w:val="24"/>
         </w:rPr>
-        <w:t xml:space="preserve"> when User clicks on the </w:t>
-      </w:r>
-      <w:r>
-        <w:rPr>
-          <w:noProof w:val="0"/>
-          <w:sz w:val="24"/>
-        </w:rPr>
-        <w:t>Organization</w:t>
-      </w:r>
-      <w:r>
-        <w:rPr>
-          <w:noProof w:val="0"/>
-          <w:sz w:val="24"/>
-        </w:rPr>
-        <w:t xml:space="preserve"> tab in their current page (home page for example) and the homepage refreshes and provides the Organizer with the </w:t>
-      </w:r>
-      <w:r>
-        <w:rPr>
-          <w:noProof w:val="0"/>
-          <w:sz w:val="24"/>
-        </w:rPr>
-        <w:t>Organization</w:t>
-      </w:r>
-      <w:r>
-        <w:rPr>
-          <w:noProof w:val="0"/>
-          <w:sz w:val="24"/>
-        </w:rPr>
-        <w:t xml:space="preserve"> page.</w:t>
+        <w:t xml:space="preserve"> when User </w:t>
+      </w:r>
+      <w:r>
+        <w:rPr>
+          <w:noProof w:val="0"/>
+          <w:sz w:val="24"/>
+        </w:rPr>
+        <w:t>is on the Organizations page and they click on the “Create Organization” option.</w:t>
       </w:r>
     </w:p>
     <w:p>
@@ -15765,35 +15949,7 @@
           <w:noProof w:val="0"/>
           <w:sz w:val="24"/>
         </w:rPr>
-        <w:t xml:space="preserve">The </w:t>
-      </w:r>
-      <w:r>
-        <w:rPr>
-          <w:noProof w:val="0"/>
-          <w:sz w:val="24"/>
-        </w:rPr>
-        <w:t>organization</w:t>
-      </w:r>
-      <w:r>
-        <w:rPr>
-          <w:noProof w:val="0"/>
-          <w:sz w:val="24"/>
-        </w:rPr>
-        <w:t xml:space="preserve"> page shall provide the User with a set of cards that represent the </w:t>
-      </w:r>
-      <w:r>
-        <w:rPr>
-          <w:noProof w:val="0"/>
-          <w:sz w:val="24"/>
-        </w:rPr>
-        <w:t>organization</w:t>
-      </w:r>
-      <w:r>
-        <w:rPr>
-          <w:noProof w:val="0"/>
-          <w:sz w:val="24"/>
-        </w:rPr>
-        <w:t xml:space="preserve">s that they are a part of and a Create </w:t>
+        <w:t xml:space="preserve">The User will click on the Create </w:t>
       </w:r>
       <w:r>
         <w:rPr>
@@ -15833,29 +15989,29 @@
           <w:noProof w:val="0"/>
           <w:sz w:val="24"/>
         </w:rPr>
-        <w:t xml:space="preserve">The User will click on the Create </w:t>
-      </w:r>
-      <w:r>
-        <w:rPr>
-          <w:noProof w:val="0"/>
-          <w:sz w:val="24"/>
-        </w:rPr>
-        <w:t>Organization</w:t>
-      </w:r>
-      <w:r>
-        <w:rPr>
-          <w:noProof w:val="0"/>
-          <w:sz w:val="24"/>
-        </w:rPr>
-        <w:t xml:space="preserve"> option.</w:t>
-      </w:r>
-    </w:p>
-    <w:p>
-      <w:pPr>
-        <w:pStyle w:val="Body"/>
-        <w:numPr>
-          <w:ilvl w:val="0"/>
-          <w:numId w:val="76"/>
+        <w:t xml:space="preserve">The </w:t>
+      </w:r>
+      <w:r>
+        <w:rPr>
+          <w:noProof w:val="0"/>
+          <w:sz w:val="24"/>
+        </w:rPr>
+        <w:t>organization</w:t>
+      </w:r>
+      <w:r>
+        <w:rPr>
+          <w:noProof w:val="0"/>
+          <w:sz w:val="24"/>
+        </w:rPr>
+        <w:t xml:space="preserve"> page shall provide the User with a form to fill out, asking for the following details:</w:t>
+      </w:r>
+    </w:p>
+    <w:p>
+      <w:pPr>
+        <w:pStyle w:val="Body"/>
+        <w:numPr>
+          <w:ilvl w:val="1"/>
+          <w:numId w:val="62"/>
         </w:numPr>
         <w:tabs>
           <w:tab w:val="left" w:pos="532"/>
@@ -15864,30 +16020,26 @@
         <w:spacing w:line="276" w:lineRule="auto"/>
         <w:jc w:val="both"/>
         <w:rPr>
-          <w:noProof w:val="0"/>
-          <w:sz w:val="24"/>
-        </w:rPr>
-      </w:pPr>
-      <w:r>
-        <w:rPr>
-          <w:noProof w:val="0"/>
-          <w:sz w:val="24"/>
-        </w:rPr>
-        <w:t xml:space="preserve">The </w:t>
-      </w:r>
-      <w:r>
-        <w:rPr>
-          <w:noProof w:val="0"/>
-          <w:sz w:val="24"/>
-        </w:rPr>
-        <w:t>organization</w:t>
-      </w:r>
-      <w:r>
-        <w:rPr>
-          <w:noProof w:val="0"/>
-          <w:sz w:val="24"/>
-        </w:rPr>
-        <w:t xml:space="preserve"> page shall provide the User with a form to fill out, asking for the following details:</w:t>
+          <w:b/>
+          <w:noProof w:val="0"/>
+          <w:sz w:val="24"/>
+        </w:rPr>
+      </w:pPr>
+      <w:r>
+        <w:rPr>
+          <w:b/>
+          <w:noProof w:val="0"/>
+          <w:sz w:val="24"/>
+        </w:rPr>
+        <w:t>Organization</w:t>
+      </w:r>
+      <w:r>
+        <w:rPr>
+          <w:b/>
+          <w:noProof w:val="0"/>
+          <w:sz w:val="24"/>
+        </w:rPr>
+        <w:t xml:space="preserve"> Name</w:t>
       </w:r>
     </w:p>
     <w:p>
@@ -15923,7 +16075,7 @@
           <w:noProof w:val="0"/>
           <w:sz w:val="24"/>
         </w:rPr>
-        <w:t xml:space="preserve"> Name</w:t>
+        <w:t xml:space="preserve"> Description</w:t>
       </w:r>
     </w:p>
     <w:p>
@@ -15951,15 +16103,7 @@
           <w:noProof w:val="0"/>
           <w:sz w:val="24"/>
         </w:rPr>
-        <w:t>Organization</w:t>
-      </w:r>
-      <w:r>
-        <w:rPr>
-          <w:b/>
-          <w:noProof w:val="0"/>
-          <w:sz w:val="24"/>
-        </w:rPr>
-        <w:t xml:space="preserve"> Description</w:t>
+        <w:t>Requirements for Joining</w:t>
       </w:r>
     </w:p>
     <w:p>
@@ -15976,26 +16120,40 @@
         <w:spacing w:line="276" w:lineRule="auto"/>
         <w:jc w:val="both"/>
         <w:rPr>
-          <w:b/>
-          <w:noProof w:val="0"/>
-          <w:sz w:val="24"/>
-        </w:rPr>
-      </w:pPr>
-      <w:r>
-        <w:rPr>
-          <w:b/>
-          <w:noProof w:val="0"/>
-          <w:sz w:val="24"/>
-        </w:rPr>
-        <w:t>Requirements for Joining</w:t>
-      </w:r>
-    </w:p>
-    <w:p>
-      <w:pPr>
-        <w:pStyle w:val="Body"/>
-        <w:numPr>
-          <w:ilvl w:val="1"/>
-          <w:numId w:val="62"/>
+          <w:noProof w:val="0"/>
+          <w:sz w:val="24"/>
+        </w:rPr>
+      </w:pPr>
+      <w:r>
+        <w:rPr>
+          <w:b/>
+          <w:noProof w:val="0"/>
+          <w:sz w:val="24"/>
+        </w:rPr>
+        <w:t xml:space="preserve">Privacy of the </w:t>
+      </w:r>
+      <w:r>
+        <w:rPr>
+          <w:b/>
+          <w:noProof w:val="0"/>
+          <w:sz w:val="24"/>
+        </w:rPr>
+        <w:t>Organization</w:t>
+      </w:r>
+      <w:r>
+        <w:rPr>
+          <w:noProof w:val="0"/>
+          <w:sz w:val="24"/>
+        </w:rPr>
+        <w:t xml:space="preserve"> (whether it’s open to others or not).</w:t>
+      </w:r>
+    </w:p>
+    <w:p>
+      <w:pPr>
+        <w:pStyle w:val="Body"/>
+        <w:numPr>
+          <w:ilvl w:val="0"/>
+          <w:numId w:val="76"/>
         </w:numPr>
         <w:tabs>
           <w:tab w:val="left" w:pos="532"/>
@@ -16010,26 +16168,17 @@
       </w:pPr>
       <w:r>
         <w:rPr>
-          <w:b/>
-          <w:noProof w:val="0"/>
-          <w:sz w:val="24"/>
-        </w:rPr>
-        <w:t xml:space="preserve">Privacy of the </w:t>
-      </w:r>
-      <w:r>
-        <w:rPr>
-          <w:b/>
-          <w:noProof w:val="0"/>
-          <w:sz w:val="24"/>
-        </w:rPr>
-        <w:t>Organization</w:t>
-      </w:r>
-      <w:r>
-        <w:rPr>
-          <w:noProof w:val="0"/>
-          <w:sz w:val="24"/>
-        </w:rPr>
-        <w:t xml:space="preserve"> (whether it’s open to others or not).</w:t>
+          <w:noProof w:val="0"/>
+          <w:sz w:val="24"/>
+        </w:rPr>
+        <w:t xml:space="preserve">The User </w:t>
+      </w:r>
+      <w:r>
+        <w:rPr>
+          <w:noProof w:val="0"/>
+          <w:sz w:val="24"/>
+        </w:rPr>
+        <w:t>submits the club creation form.</w:t>
       </w:r>
     </w:p>
     <w:p>
@@ -16119,21 +16268,21 @@
           <w:noProof w:val="0"/>
           <w:sz w:val="24"/>
         </w:rPr>
-        <w:t xml:space="preserve"> page the displays the new </w:t>
-      </w:r>
-      <w:r>
-        <w:rPr>
-          <w:noProof w:val="0"/>
-          <w:sz w:val="24"/>
-        </w:rPr>
-        <w:t>organization</w:t>
-      </w:r>
-      <w:r>
-        <w:rPr>
-          <w:noProof w:val="0"/>
-          <w:sz w:val="24"/>
-        </w:rPr>
-        <w:t xml:space="preserve"> that the User has created a new </w:t>
+        <w:t xml:space="preserve"> page the displays </w:t>
+      </w:r>
+      <w:r>
+        <w:rPr>
+          <w:noProof w:val="0"/>
+          <w:sz w:val="24"/>
+        </w:rPr>
+        <w:t xml:space="preserve">a notification </w:t>
+      </w:r>
+      <w:r>
+        <w:rPr>
+          <w:noProof w:val="0"/>
+          <w:sz w:val="24"/>
+        </w:rPr>
+        <w:t xml:space="preserve">that the User has created a new </w:t>
       </w:r>
       <w:r>
         <w:rPr>
@@ -17075,7 +17224,25 @@
           <w:sz w:val="24"/>
           <w:szCs w:val="24"/>
         </w:rPr>
-        <w:t>Availability – Down time for Login Back-up 30 minutes in a 24 hour period.</w:t>
+        <w:t xml:space="preserve">Availability – Down time for Login Back-up 30 minutes in a </w:t>
+      </w:r>
+      <w:proofErr w:type="gramStart"/>
+      <w:r>
+        <w:rPr>
+          <w:noProof w:val="0"/>
+          <w:sz w:val="24"/>
+          <w:szCs w:val="24"/>
+        </w:rPr>
+        <w:t>24 hour</w:t>
+      </w:r>
+      <w:proofErr w:type="gramEnd"/>
+      <w:r>
+        <w:rPr>
+          <w:noProof w:val="0"/>
+          <w:sz w:val="24"/>
+          <w:szCs w:val="24"/>
+        </w:rPr>
+        <w:t xml:space="preserve"> period.</w:t>
       </w:r>
     </w:p>
     <w:p>
@@ -17345,11 +17512,11 @@
       <w:pPr>
         <w:pStyle w:val="Heading3"/>
       </w:pPr>
-      <w:bookmarkStart w:id="58" w:name="_Toc23719611"/>
+      <w:bookmarkStart w:id="57" w:name="_Toc23719611"/>
       <w:r>
         <w:t>Cancel an Event</w:t>
       </w:r>
-      <w:bookmarkEnd w:id="58"/>
+      <w:bookmarkEnd w:id="57"/>
     </w:p>
     <w:p>
       <w:pPr>
@@ -17571,14 +17738,34 @@
           <w:noProof w:val="0"/>
           <w:sz w:val="24"/>
         </w:rPr>
-        <w:t xml:space="preserve">Organizer is part of a </w:t>
-      </w:r>
+        <w:t xml:space="preserve">Organizer is part of </w:t>
+      </w:r>
+      <w:proofErr w:type="spellStart"/>
+      <w:proofErr w:type="gramStart"/>
       <w:r>
         <w:rPr>
           <w:iCs/>
           <w:noProof w:val="0"/>
           <w:sz w:val="24"/>
         </w:rPr>
+        <w:t>a</w:t>
+      </w:r>
+      <w:proofErr w:type="spellEnd"/>
+      <w:proofErr w:type="gramEnd"/>
+      <w:r>
+        <w:rPr>
+          <w:iCs/>
+          <w:noProof w:val="0"/>
+          <w:sz w:val="24"/>
+        </w:rPr>
+        <w:t xml:space="preserve"> </w:t>
+      </w:r>
+      <w:r>
+        <w:rPr>
+          <w:iCs/>
+          <w:noProof w:val="0"/>
+          <w:sz w:val="24"/>
+        </w:rPr>
         <w:t>organization</w:t>
       </w:r>
       <w:r>
@@ -17588,6 +17775,107 @@
           <w:sz w:val="24"/>
         </w:rPr>
         <w:t>.</w:t>
+      </w:r>
+    </w:p>
+    <w:p>
+      <w:pPr>
+        <w:pStyle w:val="Body"/>
+        <w:numPr>
+          <w:ilvl w:val="1"/>
+          <w:numId w:val="11"/>
+        </w:numPr>
+        <w:tabs>
+          <w:tab w:val="left" w:pos="532"/>
+        </w:tabs>
+        <w:spacing w:line="276" w:lineRule="auto"/>
+        <w:jc w:val="both"/>
+        <w:rPr>
+          <w:iCs/>
+          <w:noProof w:val="0"/>
+          <w:sz w:val="24"/>
+        </w:rPr>
+      </w:pPr>
+      <w:r>
+        <w:rPr>
+          <w:iCs/>
+          <w:noProof w:val="0"/>
+          <w:sz w:val="24"/>
+        </w:rPr>
+        <w:t xml:space="preserve">Organizer is on the </w:t>
+      </w:r>
+      <w:r>
+        <w:rPr>
+          <w:iCs/>
+          <w:noProof w:val="0"/>
+          <w:sz w:val="24"/>
+        </w:rPr>
+        <w:t>E</w:t>
+      </w:r>
+      <w:r>
+        <w:rPr>
+          <w:iCs/>
+          <w:noProof w:val="0"/>
+          <w:sz w:val="24"/>
+        </w:rPr>
+        <w:t>vent</w:t>
+      </w:r>
+      <w:r>
+        <w:rPr>
+          <w:iCs/>
+          <w:noProof w:val="0"/>
+          <w:sz w:val="24"/>
+        </w:rPr>
+        <w:t>s</w:t>
+      </w:r>
+      <w:r>
+        <w:rPr>
+          <w:iCs/>
+          <w:noProof w:val="0"/>
+          <w:sz w:val="24"/>
+        </w:rPr>
+        <w:t xml:space="preserve"> page</w:t>
+      </w:r>
+      <w:r>
+        <w:rPr>
+          <w:iCs/>
+          <w:noProof w:val="0"/>
+          <w:sz w:val="24"/>
+        </w:rPr>
+        <w:t xml:space="preserve">, where all </w:t>
+      </w:r>
+      <w:r>
+        <w:rPr>
+          <w:iCs/>
+          <w:noProof w:val="0"/>
+          <w:sz w:val="24"/>
+        </w:rPr>
+        <w:t>events they have available</w:t>
+      </w:r>
+      <w:r>
+        <w:rPr>
+          <w:iCs/>
+          <w:noProof w:val="0"/>
+          <w:sz w:val="24"/>
+        </w:rPr>
+        <w:t xml:space="preserve"> </w:t>
+      </w:r>
+      <w:r>
+        <w:rPr>
+          <w:iCs/>
+          <w:noProof w:val="0"/>
+          <w:sz w:val="24"/>
+        </w:rPr>
+        <w:t>is</w:t>
+      </w:r>
+      <w:bookmarkStart w:id="58" w:name="_GoBack"/>
+      <w:bookmarkEnd w:id="58"/>
+      <w:r>
+        <w:rPr>
+          <w:iCs/>
+          <w:noProof w:val="0"/>
+          <w:sz w:val="24"/>
+        </w:rPr>
+        <w:t xml:space="preserve"> already loaded onto the page.</w:t>
       </w:r>
     </w:p>
     <w:p>
@@ -17820,6 +18108,7 @@
           <w:noProof w:val="0"/>
           <w:sz w:val="24"/>
         </w:rPr>
+        <w:lastRenderedPageBreak/>
         <w:t>Relevant requirements:</w:t>
       </w:r>
     </w:p>
@@ -17880,7 +18169,6 @@
           <w:noProof w:val="0"/>
           <w:sz w:val="24"/>
         </w:rPr>
-        <w:lastRenderedPageBreak/>
         <w:t>Post-conditions:</w:t>
       </w:r>
     </w:p>
@@ -17970,7 +18258,25 @@
           <w:noProof w:val="0"/>
           <w:sz w:val="24"/>
         </w:rPr>
-        <w:t>In step D.3 the system will prompt the organizer with a validation message to confirm that they actually want to cancel the event.</w:t>
+        <w:t xml:space="preserve">In step D.3 the system will prompt the organizer with a validation message to confirm that they </w:t>
+      </w:r>
+      <w:proofErr w:type="gramStart"/>
+      <w:r>
+        <w:rPr>
+          <w:iCs/>
+          <w:noProof w:val="0"/>
+          <w:sz w:val="24"/>
+        </w:rPr>
+        <w:t>actually want</w:t>
+      </w:r>
+      <w:proofErr w:type="gramEnd"/>
+      <w:r>
+        <w:rPr>
+          <w:iCs/>
+          <w:noProof w:val="0"/>
+          <w:sz w:val="24"/>
+        </w:rPr>
+        <w:t xml:space="preserve"> to cancel the event.</w:t>
       </w:r>
     </w:p>
     <w:p>
@@ -18445,7 +18751,25 @@
           <w:sz w:val="24"/>
           <w:szCs w:val="24"/>
         </w:rPr>
-        <w:t>Availability – Down time for Login Back-up 30 minutes in a 24 hour period.</w:t>
+        <w:t xml:space="preserve">Availability – Down time for Login Back-up 30 minutes in a </w:t>
+      </w:r>
+      <w:proofErr w:type="gramStart"/>
+      <w:r>
+        <w:rPr>
+          <w:noProof w:val="0"/>
+          <w:sz w:val="24"/>
+          <w:szCs w:val="24"/>
+        </w:rPr>
+        <w:t>24 hour</w:t>
+      </w:r>
+      <w:proofErr w:type="gramEnd"/>
+      <w:r>
+        <w:rPr>
+          <w:noProof w:val="0"/>
+          <w:sz w:val="24"/>
+          <w:szCs w:val="24"/>
+        </w:rPr>
+        <w:t xml:space="preserve"> period.</w:t>
       </w:r>
     </w:p>
     <w:p>
@@ -18537,6 +18861,7 @@
           <w:sz w:val="24"/>
           <w:szCs w:val="24"/>
         </w:rPr>
+        <w:lastRenderedPageBreak/>
         <w:t>Supportability</w:t>
       </w:r>
     </w:p>
@@ -18583,7 +18908,6 @@
           <w:sz w:val="24"/>
           <w:szCs w:val="24"/>
         </w:rPr>
-        <w:lastRenderedPageBreak/>
         <w:t>Implementation</w:t>
       </w:r>
     </w:p>
@@ -19268,6 +19592,7 @@
           <w:noProof w:val="0"/>
           <w:sz w:val="24"/>
         </w:rPr>
+        <w:lastRenderedPageBreak/>
         <w:t>Relevant requirements:</w:t>
       </w:r>
     </w:p>
@@ -19328,7 +19653,6 @@
           <w:noProof w:val="0"/>
           <w:sz w:val="24"/>
         </w:rPr>
-        <w:lastRenderedPageBreak/>
         <w:t>Post-conditions:</w:t>
       </w:r>
     </w:p>
@@ -19874,6 +20198,7 @@
           <w:sz w:val="24"/>
           <w:szCs w:val="24"/>
         </w:rPr>
+        <w:lastRenderedPageBreak/>
         <w:t>Availability</w:t>
       </w:r>
     </w:p>
@@ -19947,7 +20272,6 @@
           <w:sz w:val="24"/>
           <w:szCs w:val="24"/>
         </w:rPr>
-        <w:lastRenderedPageBreak/>
         <w:t>Performance</w:t>
       </w:r>
     </w:p>
@@ -20178,7 +20502,23 @@
           <w:noProof w:val="0"/>
           <w:sz w:val="24"/>
         </w:rPr>
-        <w:t xml:space="preserve"> Yovanni Jones</w:t>
+        <w:t xml:space="preserve"> </w:t>
+      </w:r>
+      <w:proofErr w:type="spellStart"/>
+      <w:r>
+        <w:rPr>
+          <w:noProof w:val="0"/>
+          <w:sz w:val="24"/>
+        </w:rPr>
+        <w:t>Yovanni</w:t>
+      </w:r>
+      <w:proofErr w:type="spellEnd"/>
+      <w:r>
+        <w:rPr>
+          <w:noProof w:val="0"/>
+          <w:sz w:val="24"/>
+        </w:rPr>
+        <w:t xml:space="preserve"> Jones</w:t>
       </w:r>
     </w:p>
     <w:p>
@@ -20735,6 +21075,7 @@
           <w:noProof w:val="0"/>
           <w:sz w:val="24"/>
         </w:rPr>
+        <w:lastRenderedPageBreak/>
         <w:t>Relevant requirements:</w:t>
       </w:r>
     </w:p>
@@ -20795,7 +21136,6 @@
           <w:noProof w:val="0"/>
           <w:sz w:val="24"/>
         </w:rPr>
-        <w:lastRenderedPageBreak/>
         <w:t>Post-conditions:</w:t>
       </w:r>
     </w:p>
@@ -21572,6 +21912,7 @@
           <w:sz w:val="24"/>
           <w:szCs w:val="24"/>
         </w:rPr>
+        <w:lastRenderedPageBreak/>
         <w:t>Supportability</w:t>
       </w:r>
     </w:p>
@@ -21626,7 +21967,6 @@
           <w:sz w:val="24"/>
           <w:szCs w:val="24"/>
         </w:rPr>
-        <w:lastRenderedPageBreak/>
         <w:t>Implementation</w:t>
       </w:r>
     </w:p>
@@ -22427,6 +22767,7 @@
           <w:noProof w:val="0"/>
           <w:sz w:val="24"/>
         </w:rPr>
+        <w:lastRenderedPageBreak/>
         <w:t xml:space="preserve">Concurrent Use Cases: </w:t>
       </w:r>
     </w:p>
@@ -22466,7 +22807,6 @@
           <w:noProof w:val="0"/>
           <w:sz w:val="24"/>
         </w:rPr>
-        <w:lastRenderedPageBreak/>
         <w:t>Related Use Cases:</w:t>
       </w:r>
     </w:p>
@@ -23182,6 +23522,7 @@
           <w:noProof w:val="0"/>
           <w:sz w:val="24"/>
         </w:rPr>
+        <w:lastRenderedPageBreak/>
         <w:t>Date last modified:</w:t>
       </w:r>
       <w:r>
@@ -23198,13 +23539,12 @@
         <w:pStyle w:val="Heading2"/>
       </w:pPr>
       <w:r>
-        <w:lastRenderedPageBreak/>
         <w:t>Appendix C</w:t>
       </w:r>
       <w:r>
         <w:t xml:space="preserve"> – </w:t>
       </w:r>
-      <w:bookmarkEnd w:id="53"/>
+      <w:bookmarkEnd w:id="52"/>
       <w:r>
         <w:t xml:space="preserve">Detailed </w:t>
       </w:r>
@@ -31974,7 +32314,7 @@
       </w:pPr>
     </w:pPrDefault>
   </w:docDefaults>
-  <w:latentStyles w:defLockedState="0" w:defUIPriority="99" w:defSemiHidden="0" w:defUnhideWhenUsed="0" w:defQFormat="0" w:count="376">
+  <w:latentStyles w:defLockedState="0" w:defUIPriority="99" w:defSemiHidden="0" w:defUnhideWhenUsed="0" w:defQFormat="0" w:count="375">
     <w:lsdException w:name="Normal" w:uiPriority="0" w:qFormat="1"/>
     <w:lsdException w:name="heading 1" w:uiPriority="9" w:qFormat="1"/>
     <w:lsdException w:name="heading 2" w:semiHidden="1" w:uiPriority="9" w:unhideWhenUsed="1" w:qFormat="1"/>
@@ -32080,6 +32420,7 @@
     <w:lsdException w:name="HTML Sample" w:semiHidden="1" w:unhideWhenUsed="1"/>
     <w:lsdException w:name="HTML Typewriter" w:semiHidden="1" w:unhideWhenUsed="1"/>
     <w:lsdException w:name="HTML Variable" w:semiHidden="1" w:unhideWhenUsed="1"/>
+    <w:lsdException w:name="Normal Table" w:semiHidden="1" w:unhideWhenUsed="1"/>
     <w:lsdException w:name="annotation subject" w:semiHidden="1" w:unhideWhenUsed="1"/>
     <w:lsdException w:name="No List" w:semiHidden="1" w:unhideWhenUsed="1"/>
     <w:lsdException w:name="Outline List 1" w:semiHidden="1" w:unhideWhenUsed="1"/>
@@ -32126,8 +32467,10 @@
     <w:lsdException w:name="Table Subtle 2" w:semiHidden="1" w:unhideWhenUsed="1"/>
     <w:lsdException w:name="Table Web 1" w:semiHidden="1" w:unhideWhenUsed="1"/>
     <w:lsdException w:name="Table Web 2" w:semiHidden="1" w:unhideWhenUsed="1"/>
+    <w:lsdException w:name="Table Web 3" w:semiHidden="1" w:unhideWhenUsed="1"/>
     <w:lsdException w:name="Balloon Text" w:semiHidden="1" w:unhideWhenUsed="1"/>
     <w:lsdException w:name="Table Grid" w:uiPriority="39"/>
+    <w:lsdException w:name="Table Theme" w:semiHidden="1" w:unhideWhenUsed="1"/>
     <w:lsdException w:name="Placeholder Text" w:semiHidden="1"/>
     <w:lsdException w:name="No Spacing" w:uiPriority="1" w:qFormat="1"/>
     <w:lsdException w:name="Light Shading" w:uiPriority="60"/>
@@ -32347,7 +32690,6 @@
     <w:lsdException w:name="Smart Hyperlink" w:semiHidden="1" w:unhideWhenUsed="1"/>
     <w:lsdException w:name="Hashtag" w:semiHidden="1" w:unhideWhenUsed="1"/>
     <w:lsdException w:name="Unresolved Mention" w:semiHidden="1" w:unhideWhenUsed="1"/>
-    <w:lsdException w:name="Smart Link" w:semiHidden="1" w:unhideWhenUsed="1"/>
   </w:latentStyles>
   <w:style w:type="paragraph" w:default="1" w:styleId="Normal">
     <w:name w:val="Normal"/>
@@ -33490,7 +33832,7 @@
 </file>
 
 <file path=customXml/itemProps1.xml><?xml version="1.0" encoding="utf-8"?>
-<ds:datastoreItem xmlns:ds="http://schemas.openxmlformats.org/officeDocument/2006/customXml" ds:itemID="{2687EDAE-1C7D-4B57-A7D4-5E60B36C81FD}">
+<ds:datastoreItem xmlns:ds="http://schemas.openxmlformats.org/officeDocument/2006/customXml" ds:itemID="{8B66C2D9-1898-4ABF-B3B9-FA524A67C0C4}">
   <ds:schemaRefs>
     <ds:schemaRef ds:uri="http://schemas.openxmlformats.org/officeDocument/2006/bibliography"/>
   </ds:schemaRefs>

</xml_diff>